<commit_message>
Tweaks after user testing.
</commit_message>
<xml_diff>
--- a/Resources/WeeklyMealPlanner.docx
+++ b/Resources/WeeklyMealPlanner.docx
@@ -7,19 +7,25 @@
         <w:pStyle w:val="Title"/>
         <w:jc w:val="center"/>
         <w:rPr>
-          <w:rFonts w:ascii="Peace Sans" w:hAnsi="Peace Sans"/>
+          <w:rFonts w:ascii="Articulate Extrabold" w:hAnsi="Articulate Extrabold"/>
           <w:color w:val="7030A0"/>
         </w:rPr>
       </w:pPr>
       <w:r>
         <w:rPr>
-          <w:rFonts w:ascii="Peace Sans" w:hAnsi="Peace Sans"/>
+          <w:rFonts w:ascii="Articulate Extrabold" w:hAnsi="Articulate Extrabold"/>
           <w:color w:val="7030A0"/>
         </w:rPr>
         <w:t>Weekly Meal Planner</w:t>
       </w:r>
     </w:p>
-    <w:p/>
+    <w:p>
+      <w:pPr>
+        <w:rPr>
+          <w:rFonts w:ascii="Articulate" w:hAnsi="Articulate"/>
+        </w:rPr>
+      </w:pPr>
+    </w:p>
     <w:tbl>
       <w:tblPr>
         <w:tblStyle w:val="TableGrid"/>
@@ -44,7 +50,7 @@
           <w:p>
             <w:pPr>
               <w:rPr>
-                <w:rFonts w:ascii="Arial" w:hAnsi="Arial" w:cs="Arial"/>
+                <w:rFonts w:ascii="Articulate" w:hAnsi="Articulate" w:cs="Arial"/>
                 <w:b/>
                 <w:bCs/>
                 <w:color w:val="FFFFFF" w:themeColor="background1"/>
@@ -54,7 +60,7 @@
             </w:pPr>
             <w:r>
               <w:rPr>
-                <w:rFonts w:ascii="Arial" w:hAnsi="Arial" w:cs="Arial"/>
+                <w:rFonts w:ascii="Articulate" w:hAnsi="Articulate" w:cs="Arial"/>
                 <w:b/>
                 <w:bCs/>
                 <w:color w:val="FFFFFF" w:themeColor="background1"/>
@@ -76,7 +82,7 @@
           <w:p>
             <w:pPr>
               <w:rPr>
-                <w:rFonts w:ascii="Arial" w:hAnsi="Arial" w:cs="Arial"/>
+                <w:rFonts w:ascii="Articulate" w:hAnsi="Articulate" w:cs="Arial"/>
                 <w:color w:val="FFFFFF" w:themeColor="background1"/>
                 <w:sz w:val="24"/>
                 <w:szCs w:val="24"/>
@@ -98,7 +104,7 @@
           <w:p>
             <w:pPr>
               <w:rPr>
-                <w:rFonts w:ascii="Arial" w:hAnsi="Arial" w:cs="Arial"/>
+                <w:rFonts w:ascii="Articulate" w:hAnsi="Articulate" w:cs="Arial"/>
                 <w:b/>
                 <w:bCs/>
                 <w:color w:val="FFFFFF" w:themeColor="background1"/>
@@ -119,7 +125,7 @@
           <w:p>
             <w:pPr>
               <w:rPr>
-                <w:rFonts w:ascii="Arial" w:hAnsi="Arial" w:cs="Arial"/>
+                <w:rFonts w:ascii="Articulate" w:hAnsi="Articulate" w:cs="Arial"/>
                 <w:b/>
                 <w:bCs/>
                 <w:color w:val="FFFFFF" w:themeColor="background1"/>
@@ -129,7 +135,7 @@
             </w:pPr>
             <w:r>
               <w:rPr>
-                <w:rFonts w:ascii="Arial" w:hAnsi="Arial" w:cs="Arial"/>
+                <w:rFonts w:ascii="Articulate" w:hAnsi="Articulate" w:cs="Arial"/>
                 <w:b/>
                 <w:bCs/>
                 <w:color w:val="FFFFFF" w:themeColor="background1"/>
@@ -148,7 +154,7 @@
           <w:p>
             <w:pPr>
               <w:rPr>
-                <w:rFonts w:ascii="Arial" w:hAnsi="Arial" w:cs="Arial"/>
+                <w:rFonts w:ascii="Articulate" w:hAnsi="Articulate" w:cs="Arial"/>
                 <w:color w:val="FFFFFF" w:themeColor="background1"/>
                 <w:sz w:val="24"/>
                 <w:szCs w:val="24"/>
@@ -166,14 +172,14 @@
           <w:p>
             <w:pPr>
               <w:rPr>
-                <w:rFonts w:ascii="Arial" w:hAnsi="Arial" w:cs="Arial"/>
-                <w:sz w:val="24"/>
-                <w:szCs w:val="24"/>
-              </w:rPr>
-            </w:pPr>
-            <w:r>
-              <w:rPr>
-                <w:rFonts w:ascii="Arial" w:hAnsi="Arial" w:cs="Arial"/>
+                <w:rFonts w:ascii="Articulate" w:hAnsi="Articulate" w:cs="Arial"/>
+                <w:sz w:val="24"/>
+                <w:szCs w:val="24"/>
+              </w:rPr>
+            </w:pPr>
+            <w:r>
+              <w:rPr>
+                <w:rFonts w:ascii="Articulate" w:hAnsi="Articulate" w:cs="Arial"/>
                 <w:sz w:val="24"/>
                 <w:szCs w:val="24"/>
               </w:rPr>
@@ -191,7 +197,7 @@
           <w:p>
             <w:pPr>
               <w:rPr>
-                <w:rFonts w:ascii="Arial" w:hAnsi="Arial" w:cs="Arial"/>
+                <w:rFonts w:ascii="Articulate" w:hAnsi="Articulate" w:cs="Arial"/>
                 <w:sz w:val="24"/>
                 <w:szCs w:val="24"/>
               </w:rPr>
@@ -211,7 +217,7 @@
           <w:p>
             <w:pPr>
               <w:rPr>
-                <w:rFonts w:ascii="Arial" w:hAnsi="Arial" w:cs="Arial"/>
+                <w:rFonts w:ascii="Articulate" w:hAnsi="Articulate" w:cs="Arial"/>
                 <w:sz w:val="24"/>
                 <w:szCs w:val="24"/>
               </w:rPr>
@@ -228,14 +234,14 @@
           <w:p>
             <w:pPr>
               <w:rPr>
-                <w:rFonts w:ascii="Arial" w:hAnsi="Arial" w:cs="Arial"/>
-                <w:sz w:val="24"/>
-                <w:szCs w:val="24"/>
-              </w:rPr>
-            </w:pPr>
-            <w:r>
-              <w:rPr>
-                <w:rFonts w:ascii="Arial" w:hAnsi="Arial" w:cs="Arial"/>
+                <w:rFonts w:ascii="Articulate" w:hAnsi="Articulate" w:cs="Arial"/>
+                <w:sz w:val="24"/>
+                <w:szCs w:val="24"/>
+              </w:rPr>
+            </w:pPr>
+            <w:r>
+              <w:rPr>
+                <w:rFonts w:ascii="Articulate" w:hAnsi="Articulate" w:cs="Arial"/>
                 <w:sz w:val="24"/>
                 <w:szCs w:val="24"/>
               </w:rPr>
@@ -250,7 +256,7 @@
           <w:p>
             <w:pPr>
               <w:rPr>
-                <w:rFonts w:ascii="Arial" w:hAnsi="Arial" w:cs="Arial"/>
+                <w:rFonts w:ascii="Articulate" w:hAnsi="Articulate" w:cs="Arial"/>
                 <w:sz w:val="24"/>
                 <w:szCs w:val="24"/>
               </w:rPr>
@@ -267,14 +273,14 @@
           <w:p>
             <w:pPr>
               <w:rPr>
-                <w:rFonts w:ascii="Arial" w:hAnsi="Arial" w:cs="Arial"/>
-                <w:sz w:val="24"/>
-                <w:szCs w:val="24"/>
-              </w:rPr>
-            </w:pPr>
-            <w:r>
-              <w:rPr>
-                <w:rFonts w:ascii="Arial" w:hAnsi="Arial" w:cs="Arial"/>
+                <w:rFonts w:ascii="Articulate" w:hAnsi="Articulate" w:cs="Arial"/>
+                <w:sz w:val="24"/>
+                <w:szCs w:val="24"/>
+              </w:rPr>
+            </w:pPr>
+            <w:r>
+              <w:rPr>
+                <w:rFonts w:ascii="Articulate" w:hAnsi="Articulate" w:cs="Arial"/>
                 <w:sz w:val="24"/>
                 <w:szCs w:val="24"/>
               </w:rPr>
@@ -292,7 +298,7 @@
           <w:p>
             <w:pPr>
               <w:rPr>
-                <w:rFonts w:ascii="Arial" w:hAnsi="Arial" w:cs="Arial"/>
+                <w:rFonts w:ascii="Articulate" w:hAnsi="Articulate" w:cs="Arial"/>
                 <w:sz w:val="24"/>
                 <w:szCs w:val="24"/>
               </w:rPr>
@@ -312,7 +318,7 @@
           <w:p>
             <w:pPr>
               <w:rPr>
-                <w:rFonts w:ascii="Arial" w:hAnsi="Arial" w:cs="Arial"/>
+                <w:rFonts w:ascii="Articulate" w:hAnsi="Articulate" w:cs="Arial"/>
                 <w:sz w:val="24"/>
                 <w:szCs w:val="24"/>
               </w:rPr>
@@ -329,14 +335,14 @@
           <w:p>
             <w:pPr>
               <w:rPr>
-                <w:rFonts w:ascii="Arial" w:hAnsi="Arial" w:cs="Arial"/>
-                <w:sz w:val="24"/>
-                <w:szCs w:val="24"/>
-              </w:rPr>
-            </w:pPr>
-            <w:r>
-              <w:rPr>
-                <w:rFonts w:ascii="Arial" w:hAnsi="Arial" w:cs="Arial"/>
+                <w:rFonts w:ascii="Articulate" w:hAnsi="Articulate" w:cs="Arial"/>
+                <w:sz w:val="24"/>
+                <w:szCs w:val="24"/>
+              </w:rPr>
+            </w:pPr>
+            <w:r>
+              <w:rPr>
+                <w:rFonts w:ascii="Articulate" w:hAnsi="Articulate" w:cs="Arial"/>
                 <w:sz w:val="24"/>
                 <w:szCs w:val="24"/>
               </w:rPr>
@@ -351,7 +357,7 @@
           <w:p>
             <w:pPr>
               <w:rPr>
-                <w:rFonts w:ascii="Arial" w:hAnsi="Arial" w:cs="Arial"/>
+                <w:rFonts w:ascii="Articulate" w:hAnsi="Articulate" w:cs="Arial"/>
                 <w:sz w:val="24"/>
                 <w:szCs w:val="24"/>
               </w:rPr>
@@ -368,14 +374,14 @@
           <w:p>
             <w:pPr>
               <w:rPr>
-                <w:rFonts w:ascii="Arial" w:hAnsi="Arial" w:cs="Arial"/>
-                <w:sz w:val="24"/>
-                <w:szCs w:val="24"/>
-              </w:rPr>
-            </w:pPr>
-            <w:r>
-              <w:rPr>
-                <w:rFonts w:ascii="Arial" w:hAnsi="Arial" w:cs="Arial"/>
+                <w:rFonts w:ascii="Articulate" w:hAnsi="Articulate" w:cs="Arial"/>
+                <w:sz w:val="24"/>
+                <w:szCs w:val="24"/>
+              </w:rPr>
+            </w:pPr>
+            <w:r>
+              <w:rPr>
+                <w:rFonts w:ascii="Articulate" w:hAnsi="Articulate" w:cs="Arial"/>
                 <w:sz w:val="24"/>
                 <w:szCs w:val="24"/>
               </w:rPr>
@@ -393,7 +399,7 @@
           <w:p>
             <w:pPr>
               <w:rPr>
-                <w:rFonts w:ascii="Arial" w:hAnsi="Arial" w:cs="Arial"/>
+                <w:rFonts w:ascii="Articulate" w:hAnsi="Articulate" w:cs="Arial"/>
                 <w:sz w:val="24"/>
                 <w:szCs w:val="24"/>
               </w:rPr>
@@ -413,7 +419,7 @@
           <w:p>
             <w:pPr>
               <w:rPr>
-                <w:rFonts w:ascii="Arial" w:hAnsi="Arial" w:cs="Arial"/>
+                <w:rFonts w:ascii="Articulate" w:hAnsi="Articulate" w:cs="Arial"/>
                 <w:sz w:val="24"/>
                 <w:szCs w:val="24"/>
               </w:rPr>
@@ -430,14 +436,14 @@
           <w:p>
             <w:pPr>
               <w:rPr>
-                <w:rFonts w:ascii="Arial" w:hAnsi="Arial" w:cs="Arial"/>
-                <w:sz w:val="24"/>
-                <w:szCs w:val="24"/>
-              </w:rPr>
-            </w:pPr>
-            <w:r>
-              <w:rPr>
-                <w:rFonts w:ascii="Arial" w:hAnsi="Arial" w:cs="Arial"/>
+                <w:rFonts w:ascii="Articulate" w:hAnsi="Articulate" w:cs="Arial"/>
+                <w:sz w:val="24"/>
+                <w:szCs w:val="24"/>
+              </w:rPr>
+            </w:pPr>
+            <w:r>
+              <w:rPr>
+                <w:rFonts w:ascii="Articulate" w:hAnsi="Articulate" w:cs="Arial"/>
                 <w:sz w:val="24"/>
                 <w:szCs w:val="24"/>
               </w:rPr>
@@ -452,7 +458,7 @@
           <w:p>
             <w:pPr>
               <w:rPr>
-                <w:rFonts w:ascii="Arial" w:hAnsi="Arial" w:cs="Arial"/>
+                <w:rFonts w:ascii="Articulate" w:hAnsi="Articulate" w:cs="Arial"/>
                 <w:sz w:val="24"/>
                 <w:szCs w:val="24"/>
               </w:rPr>
@@ -469,14 +475,14 @@
           <w:p>
             <w:pPr>
               <w:rPr>
-                <w:rFonts w:ascii="Arial" w:hAnsi="Arial" w:cs="Arial"/>
-                <w:sz w:val="24"/>
-                <w:szCs w:val="24"/>
-              </w:rPr>
-            </w:pPr>
-            <w:r>
-              <w:rPr>
-                <w:rFonts w:ascii="Arial" w:hAnsi="Arial" w:cs="Arial"/>
+                <w:rFonts w:ascii="Articulate" w:hAnsi="Articulate" w:cs="Arial"/>
+                <w:sz w:val="24"/>
+                <w:szCs w:val="24"/>
+              </w:rPr>
+            </w:pPr>
+            <w:r>
+              <w:rPr>
+                <w:rFonts w:ascii="Articulate" w:hAnsi="Articulate" w:cs="Arial"/>
                 <w:sz w:val="24"/>
                 <w:szCs w:val="24"/>
               </w:rPr>
@@ -495,7 +501,7 @@
           <w:p>
             <w:pPr>
               <w:rPr>
-                <w:rFonts w:ascii="Arial" w:hAnsi="Arial" w:cs="Arial"/>
+                <w:rFonts w:ascii="Articulate" w:hAnsi="Articulate" w:cs="Arial"/>
                 <w:sz w:val="24"/>
                 <w:szCs w:val="24"/>
               </w:rPr>
@@ -515,7 +521,7 @@
           <w:p>
             <w:pPr>
               <w:rPr>
-                <w:rFonts w:ascii="Arial" w:hAnsi="Arial" w:cs="Arial"/>
+                <w:rFonts w:ascii="Articulate" w:hAnsi="Articulate" w:cs="Arial"/>
                 <w:sz w:val="24"/>
                 <w:szCs w:val="24"/>
               </w:rPr>
@@ -533,14 +539,14 @@
           <w:p>
             <w:pPr>
               <w:rPr>
-                <w:rFonts w:ascii="Arial" w:hAnsi="Arial" w:cs="Arial"/>
-                <w:sz w:val="24"/>
-                <w:szCs w:val="24"/>
-              </w:rPr>
-            </w:pPr>
-            <w:r>
-              <w:rPr>
-                <w:rFonts w:ascii="Arial" w:hAnsi="Arial" w:cs="Arial"/>
+                <w:rFonts w:ascii="Articulate" w:hAnsi="Articulate" w:cs="Arial"/>
+                <w:sz w:val="24"/>
+                <w:szCs w:val="24"/>
+              </w:rPr>
+            </w:pPr>
+            <w:r>
+              <w:rPr>
+                <w:rFonts w:ascii="Articulate" w:hAnsi="Articulate" w:cs="Arial"/>
                 <w:sz w:val="24"/>
                 <w:szCs w:val="24"/>
               </w:rPr>
@@ -555,13 +561,15 @@
           <w:p>
             <w:pPr>
               <w:rPr>
-                <w:rFonts w:ascii="Arial" w:hAnsi="Arial" w:cs="Arial"/>
-                <w:sz w:val="24"/>
-                <w:szCs w:val="24"/>
-              </w:rPr>
-            </w:pPr>
-          </w:p>
-        </w:tc>
+                <w:rFonts w:ascii="Articulate" w:hAnsi="Articulate" w:cs="Arial"/>
+                <w:sz w:val="24"/>
+                <w:szCs w:val="24"/>
+              </w:rPr>
+            </w:pPr>
+          </w:p>
+        </w:tc>
+        <w:bookmarkStart w:id="0" w:name="_GoBack"/>
+        <w:bookmarkEnd w:id="0"/>
       </w:tr>
       <w:tr>
         <w:tc>
@@ -572,14 +580,14 @@
           <w:p>
             <w:pPr>
               <w:rPr>
-                <w:rFonts w:ascii="Arial" w:hAnsi="Arial" w:cs="Arial"/>
-                <w:sz w:val="24"/>
-                <w:szCs w:val="24"/>
-              </w:rPr>
-            </w:pPr>
-            <w:r>
-              <w:rPr>
-                <w:rFonts w:ascii="Arial" w:hAnsi="Arial" w:cs="Arial"/>
+                <w:rFonts w:ascii="Articulate" w:hAnsi="Articulate" w:cs="Arial"/>
+                <w:sz w:val="24"/>
+                <w:szCs w:val="24"/>
+              </w:rPr>
+            </w:pPr>
+            <w:r>
+              <w:rPr>
+                <w:rFonts w:ascii="Articulate" w:hAnsi="Articulate" w:cs="Arial"/>
                 <w:sz w:val="24"/>
                 <w:szCs w:val="24"/>
               </w:rPr>
@@ -597,7 +605,7 @@
           <w:p>
             <w:pPr>
               <w:rPr>
-                <w:rFonts w:ascii="Arial" w:hAnsi="Arial" w:cs="Arial"/>
+                <w:rFonts w:ascii="Articulate" w:hAnsi="Articulate" w:cs="Arial"/>
                 <w:sz w:val="24"/>
                 <w:szCs w:val="24"/>
               </w:rPr>
@@ -617,7 +625,7 @@
           <w:p>
             <w:pPr>
               <w:rPr>
-                <w:rFonts w:ascii="Arial" w:hAnsi="Arial" w:cs="Arial"/>
+                <w:rFonts w:ascii="Articulate" w:hAnsi="Articulate" w:cs="Arial"/>
                 <w:sz w:val="24"/>
                 <w:szCs w:val="24"/>
               </w:rPr>
@@ -634,14 +642,14 @@
           <w:p>
             <w:pPr>
               <w:rPr>
-                <w:rFonts w:ascii="Arial" w:hAnsi="Arial" w:cs="Arial"/>
-                <w:sz w:val="24"/>
-                <w:szCs w:val="24"/>
-              </w:rPr>
-            </w:pPr>
-            <w:r>
-              <w:rPr>
-                <w:rFonts w:ascii="Arial" w:hAnsi="Arial" w:cs="Arial"/>
+                <w:rFonts w:ascii="Articulate" w:hAnsi="Articulate" w:cs="Arial"/>
+                <w:sz w:val="24"/>
+                <w:szCs w:val="24"/>
+              </w:rPr>
+            </w:pPr>
+            <w:r>
+              <w:rPr>
+                <w:rFonts w:ascii="Articulate" w:hAnsi="Articulate" w:cs="Arial"/>
                 <w:sz w:val="24"/>
                 <w:szCs w:val="24"/>
               </w:rPr>
@@ -656,7 +664,7 @@
           <w:p>
             <w:pPr>
               <w:rPr>
-                <w:rFonts w:ascii="Arial" w:hAnsi="Arial" w:cs="Arial"/>
+                <w:rFonts w:ascii="Articulate" w:hAnsi="Articulate" w:cs="Arial"/>
                 <w:sz w:val="24"/>
                 <w:szCs w:val="24"/>
               </w:rPr>
@@ -673,14 +681,14 @@
           <w:p>
             <w:pPr>
               <w:rPr>
-                <w:rFonts w:ascii="Arial" w:hAnsi="Arial" w:cs="Arial"/>
-                <w:sz w:val="24"/>
-                <w:szCs w:val="24"/>
-              </w:rPr>
-            </w:pPr>
-            <w:r>
-              <w:rPr>
-                <w:rFonts w:ascii="Arial" w:hAnsi="Arial" w:cs="Arial"/>
+                <w:rFonts w:ascii="Articulate" w:hAnsi="Articulate" w:cs="Arial"/>
+                <w:sz w:val="24"/>
+                <w:szCs w:val="24"/>
+              </w:rPr>
+            </w:pPr>
+            <w:r>
+              <w:rPr>
+                <w:rFonts w:ascii="Articulate" w:hAnsi="Articulate" w:cs="Arial"/>
                 <w:sz w:val="24"/>
                 <w:szCs w:val="24"/>
               </w:rPr>
@@ -698,7 +706,7 @@
           <w:p>
             <w:pPr>
               <w:rPr>
-                <w:rFonts w:ascii="Arial" w:hAnsi="Arial" w:cs="Arial"/>
+                <w:rFonts w:ascii="Articulate" w:hAnsi="Articulate" w:cs="Arial"/>
                 <w:sz w:val="24"/>
                 <w:szCs w:val="24"/>
               </w:rPr>
@@ -718,7 +726,7 @@
           <w:p>
             <w:pPr>
               <w:rPr>
-                <w:rFonts w:ascii="Arial" w:hAnsi="Arial" w:cs="Arial"/>
+                <w:rFonts w:ascii="Articulate" w:hAnsi="Articulate" w:cs="Arial"/>
                 <w:sz w:val="24"/>
                 <w:szCs w:val="24"/>
               </w:rPr>
@@ -735,21 +743,19 @@
           <w:p>
             <w:pPr>
               <w:rPr>
-                <w:rFonts w:ascii="Arial" w:hAnsi="Arial" w:cs="Arial"/>
-                <w:sz w:val="24"/>
-                <w:szCs w:val="24"/>
-              </w:rPr>
-            </w:pPr>
-            <w:r>
-              <w:rPr>
-                <w:rFonts w:ascii="Arial" w:hAnsi="Arial" w:cs="Arial"/>
+                <w:rFonts w:ascii="Articulate" w:hAnsi="Articulate" w:cs="Arial"/>
+                <w:sz w:val="24"/>
+                <w:szCs w:val="24"/>
+              </w:rPr>
+            </w:pPr>
+            <w:r>
+              <w:rPr>
+                <w:rFonts w:ascii="Articulate" w:hAnsi="Articulate" w:cs="Arial"/>
                 <w:sz w:val="24"/>
                 <w:szCs w:val="24"/>
               </w:rPr>
               <w:t>Macro %</w:t>
             </w:r>
-            <w:bookmarkStart w:id="0" w:name="_GoBack"/>
-            <w:bookmarkEnd w:id="0"/>
           </w:p>
         </w:tc>
         <w:tc>
@@ -759,7 +765,7 @@
           <w:p>
             <w:pPr>
               <w:rPr>
-                <w:rFonts w:ascii="Arial" w:hAnsi="Arial" w:cs="Arial"/>
+                <w:rFonts w:ascii="Articulate" w:hAnsi="Articulate" w:cs="Arial"/>
                 <w:sz w:val="24"/>
                 <w:szCs w:val="24"/>
               </w:rPr>
@@ -779,7 +785,7 @@
           <w:p>
             <w:pPr>
               <w:rPr>
-                <w:rFonts w:ascii="Arial" w:hAnsi="Arial" w:cs="Arial"/>
+                <w:rFonts w:ascii="Articulate" w:hAnsi="Articulate" w:cs="Arial"/>
                 <w:sz w:val="24"/>
                 <w:szCs w:val="24"/>
               </w:rPr>
@@ -800,7 +806,7 @@
           <w:p>
             <w:pPr>
               <w:rPr>
-                <w:rFonts w:ascii="Arial" w:hAnsi="Arial" w:cs="Arial"/>
+                <w:rFonts w:ascii="Articulate" w:hAnsi="Articulate" w:cs="Arial"/>
                 <w:sz w:val="24"/>
                 <w:szCs w:val="24"/>
               </w:rPr>
@@ -818,7 +824,7 @@
           <w:p>
             <w:pPr>
               <w:rPr>
-                <w:rFonts w:ascii="Arial" w:hAnsi="Arial" w:cs="Arial"/>
+                <w:rFonts w:ascii="Articulate" w:hAnsi="Articulate" w:cs="Arial"/>
                 <w:b/>
                 <w:bCs/>
                 <w:color w:val="FFFFFF" w:themeColor="background1"/>
@@ -828,7 +834,7 @@
             </w:pPr>
             <w:r>
               <w:rPr>
-                <w:rFonts w:ascii="Arial" w:hAnsi="Arial" w:cs="Arial"/>
+                <w:rFonts w:ascii="Articulate" w:hAnsi="Articulate" w:cs="Arial"/>
                 <w:b/>
                 <w:bCs/>
                 <w:color w:val="FFFFFF" w:themeColor="background1"/>
@@ -850,7 +856,7 @@
           <w:p>
             <w:pPr>
               <w:rPr>
-                <w:rFonts w:ascii="Arial" w:hAnsi="Arial" w:cs="Arial"/>
+                <w:rFonts w:ascii="Articulate" w:hAnsi="Articulate" w:cs="Arial"/>
                 <w:color w:val="FFFFFF" w:themeColor="background1"/>
                 <w:sz w:val="24"/>
                 <w:szCs w:val="24"/>
@@ -872,7 +878,7 @@
           <w:p>
             <w:pPr>
               <w:rPr>
-                <w:rFonts w:ascii="Arial" w:hAnsi="Arial" w:cs="Arial"/>
+                <w:rFonts w:ascii="Articulate" w:hAnsi="Articulate" w:cs="Arial"/>
                 <w:b/>
                 <w:bCs/>
                 <w:color w:val="FFFFFF" w:themeColor="background1"/>
@@ -893,7 +899,7 @@
           <w:p>
             <w:pPr>
               <w:rPr>
-                <w:rFonts w:ascii="Arial" w:hAnsi="Arial" w:cs="Arial"/>
+                <w:rFonts w:ascii="Articulate" w:hAnsi="Articulate" w:cs="Arial"/>
                 <w:b/>
                 <w:bCs/>
                 <w:color w:val="FFFFFF" w:themeColor="background1"/>
@@ -903,7 +909,7 @@
             </w:pPr>
             <w:r>
               <w:rPr>
-                <w:rFonts w:ascii="Arial" w:hAnsi="Arial" w:cs="Arial"/>
+                <w:rFonts w:ascii="Articulate" w:hAnsi="Articulate" w:cs="Arial"/>
                 <w:b/>
                 <w:bCs/>
                 <w:color w:val="FFFFFF" w:themeColor="background1"/>
@@ -922,7 +928,7 @@
           <w:p>
             <w:pPr>
               <w:rPr>
-                <w:rFonts w:ascii="Arial" w:hAnsi="Arial" w:cs="Arial"/>
+                <w:rFonts w:ascii="Articulate" w:hAnsi="Articulate" w:cs="Arial"/>
                 <w:color w:val="FFFFFF" w:themeColor="background1"/>
                 <w:sz w:val="24"/>
                 <w:szCs w:val="24"/>
@@ -940,14 +946,14 @@
           <w:p>
             <w:pPr>
               <w:rPr>
-                <w:rFonts w:ascii="Arial" w:hAnsi="Arial" w:cs="Arial"/>
-                <w:sz w:val="24"/>
-                <w:szCs w:val="24"/>
-              </w:rPr>
-            </w:pPr>
-            <w:r>
-              <w:rPr>
-                <w:rFonts w:ascii="Arial" w:hAnsi="Arial" w:cs="Arial"/>
+                <w:rFonts w:ascii="Articulate" w:hAnsi="Articulate" w:cs="Arial"/>
+                <w:sz w:val="24"/>
+                <w:szCs w:val="24"/>
+              </w:rPr>
+            </w:pPr>
+            <w:r>
+              <w:rPr>
+                <w:rFonts w:ascii="Articulate" w:hAnsi="Articulate" w:cs="Arial"/>
                 <w:sz w:val="24"/>
                 <w:szCs w:val="24"/>
               </w:rPr>
@@ -965,7 +971,7 @@
           <w:p>
             <w:pPr>
               <w:rPr>
-                <w:rFonts w:ascii="Arial" w:hAnsi="Arial" w:cs="Arial"/>
+                <w:rFonts w:ascii="Articulate" w:hAnsi="Articulate" w:cs="Arial"/>
                 <w:sz w:val="24"/>
                 <w:szCs w:val="24"/>
               </w:rPr>
@@ -985,7 +991,7 @@
           <w:p>
             <w:pPr>
               <w:rPr>
-                <w:rFonts w:ascii="Arial" w:hAnsi="Arial" w:cs="Arial"/>
+                <w:rFonts w:ascii="Articulate" w:hAnsi="Articulate" w:cs="Arial"/>
                 <w:sz w:val="24"/>
                 <w:szCs w:val="24"/>
               </w:rPr>
@@ -1002,14 +1008,14 @@
           <w:p>
             <w:pPr>
               <w:rPr>
-                <w:rFonts w:ascii="Arial" w:hAnsi="Arial" w:cs="Arial"/>
-                <w:sz w:val="24"/>
-                <w:szCs w:val="24"/>
-              </w:rPr>
-            </w:pPr>
-            <w:r>
-              <w:rPr>
-                <w:rFonts w:ascii="Arial" w:hAnsi="Arial" w:cs="Arial"/>
+                <w:rFonts w:ascii="Articulate" w:hAnsi="Articulate" w:cs="Arial"/>
+                <w:sz w:val="24"/>
+                <w:szCs w:val="24"/>
+              </w:rPr>
+            </w:pPr>
+            <w:r>
+              <w:rPr>
+                <w:rFonts w:ascii="Articulate" w:hAnsi="Articulate" w:cs="Arial"/>
                 <w:sz w:val="24"/>
                 <w:szCs w:val="24"/>
               </w:rPr>
@@ -1024,7 +1030,7 @@
           <w:p>
             <w:pPr>
               <w:rPr>
-                <w:rFonts w:ascii="Arial" w:hAnsi="Arial" w:cs="Arial"/>
+                <w:rFonts w:ascii="Articulate" w:hAnsi="Articulate" w:cs="Arial"/>
                 <w:sz w:val="24"/>
                 <w:szCs w:val="24"/>
               </w:rPr>
@@ -1041,14 +1047,14 @@
           <w:p>
             <w:pPr>
               <w:rPr>
-                <w:rFonts w:ascii="Arial" w:hAnsi="Arial" w:cs="Arial"/>
-                <w:sz w:val="24"/>
-                <w:szCs w:val="24"/>
-              </w:rPr>
-            </w:pPr>
-            <w:r>
-              <w:rPr>
-                <w:rFonts w:ascii="Arial" w:hAnsi="Arial" w:cs="Arial"/>
+                <w:rFonts w:ascii="Articulate" w:hAnsi="Articulate" w:cs="Arial"/>
+                <w:sz w:val="24"/>
+                <w:szCs w:val="24"/>
+              </w:rPr>
+            </w:pPr>
+            <w:r>
+              <w:rPr>
+                <w:rFonts w:ascii="Articulate" w:hAnsi="Articulate" w:cs="Arial"/>
                 <w:sz w:val="24"/>
                 <w:szCs w:val="24"/>
               </w:rPr>
@@ -1066,7 +1072,7 @@
           <w:p>
             <w:pPr>
               <w:rPr>
-                <w:rFonts w:ascii="Arial" w:hAnsi="Arial" w:cs="Arial"/>
+                <w:rFonts w:ascii="Articulate" w:hAnsi="Articulate" w:cs="Arial"/>
                 <w:sz w:val="24"/>
                 <w:szCs w:val="24"/>
               </w:rPr>
@@ -1086,7 +1092,7 @@
           <w:p>
             <w:pPr>
               <w:rPr>
-                <w:rFonts w:ascii="Arial" w:hAnsi="Arial" w:cs="Arial"/>
+                <w:rFonts w:ascii="Articulate" w:hAnsi="Articulate" w:cs="Arial"/>
                 <w:sz w:val="24"/>
                 <w:szCs w:val="24"/>
               </w:rPr>
@@ -1103,14 +1109,14 @@
           <w:p>
             <w:pPr>
               <w:rPr>
-                <w:rFonts w:ascii="Arial" w:hAnsi="Arial" w:cs="Arial"/>
-                <w:sz w:val="24"/>
-                <w:szCs w:val="24"/>
-              </w:rPr>
-            </w:pPr>
-            <w:r>
-              <w:rPr>
-                <w:rFonts w:ascii="Arial" w:hAnsi="Arial" w:cs="Arial"/>
+                <w:rFonts w:ascii="Articulate" w:hAnsi="Articulate" w:cs="Arial"/>
+                <w:sz w:val="24"/>
+                <w:szCs w:val="24"/>
+              </w:rPr>
+            </w:pPr>
+            <w:r>
+              <w:rPr>
+                <w:rFonts w:ascii="Articulate" w:hAnsi="Articulate" w:cs="Arial"/>
                 <w:sz w:val="24"/>
                 <w:szCs w:val="24"/>
               </w:rPr>
@@ -1125,7 +1131,7 @@
           <w:p>
             <w:pPr>
               <w:rPr>
-                <w:rFonts w:ascii="Arial" w:hAnsi="Arial" w:cs="Arial"/>
+                <w:rFonts w:ascii="Articulate" w:hAnsi="Articulate" w:cs="Arial"/>
                 <w:sz w:val="24"/>
                 <w:szCs w:val="24"/>
               </w:rPr>
@@ -1142,14 +1148,14 @@
           <w:p>
             <w:pPr>
               <w:rPr>
-                <w:rFonts w:ascii="Arial" w:hAnsi="Arial" w:cs="Arial"/>
-                <w:sz w:val="24"/>
-                <w:szCs w:val="24"/>
-              </w:rPr>
-            </w:pPr>
-            <w:r>
-              <w:rPr>
-                <w:rFonts w:ascii="Arial" w:hAnsi="Arial" w:cs="Arial"/>
+                <w:rFonts w:ascii="Articulate" w:hAnsi="Articulate" w:cs="Arial"/>
+                <w:sz w:val="24"/>
+                <w:szCs w:val="24"/>
+              </w:rPr>
+            </w:pPr>
+            <w:r>
+              <w:rPr>
+                <w:rFonts w:ascii="Articulate" w:hAnsi="Articulate" w:cs="Arial"/>
                 <w:sz w:val="24"/>
                 <w:szCs w:val="24"/>
               </w:rPr>
@@ -1167,7 +1173,7 @@
           <w:p>
             <w:pPr>
               <w:rPr>
-                <w:rFonts w:ascii="Arial" w:hAnsi="Arial" w:cs="Arial"/>
+                <w:rFonts w:ascii="Articulate" w:hAnsi="Articulate" w:cs="Arial"/>
                 <w:sz w:val="24"/>
                 <w:szCs w:val="24"/>
               </w:rPr>
@@ -1187,7 +1193,7 @@
           <w:p>
             <w:pPr>
               <w:rPr>
-                <w:rFonts w:ascii="Arial" w:hAnsi="Arial" w:cs="Arial"/>
+                <w:rFonts w:ascii="Articulate" w:hAnsi="Articulate" w:cs="Arial"/>
                 <w:sz w:val="24"/>
                 <w:szCs w:val="24"/>
               </w:rPr>
@@ -1204,14 +1210,14 @@
           <w:p>
             <w:pPr>
               <w:rPr>
-                <w:rFonts w:ascii="Arial" w:hAnsi="Arial" w:cs="Arial"/>
-                <w:sz w:val="24"/>
-                <w:szCs w:val="24"/>
-              </w:rPr>
-            </w:pPr>
-            <w:r>
-              <w:rPr>
-                <w:rFonts w:ascii="Arial" w:hAnsi="Arial" w:cs="Arial"/>
+                <w:rFonts w:ascii="Articulate" w:hAnsi="Articulate" w:cs="Arial"/>
+                <w:sz w:val="24"/>
+                <w:szCs w:val="24"/>
+              </w:rPr>
+            </w:pPr>
+            <w:r>
+              <w:rPr>
+                <w:rFonts w:ascii="Articulate" w:hAnsi="Articulate" w:cs="Arial"/>
                 <w:sz w:val="24"/>
                 <w:szCs w:val="24"/>
               </w:rPr>
@@ -1226,7 +1232,7 @@
           <w:p>
             <w:pPr>
               <w:rPr>
-                <w:rFonts w:ascii="Arial" w:hAnsi="Arial" w:cs="Arial"/>
+                <w:rFonts w:ascii="Articulate" w:hAnsi="Articulate" w:cs="Arial"/>
                 <w:sz w:val="24"/>
                 <w:szCs w:val="24"/>
               </w:rPr>
@@ -1243,14 +1249,14 @@
           <w:p>
             <w:pPr>
               <w:rPr>
-                <w:rFonts w:ascii="Arial" w:hAnsi="Arial" w:cs="Arial"/>
-                <w:sz w:val="24"/>
-                <w:szCs w:val="24"/>
-              </w:rPr>
-            </w:pPr>
-            <w:r>
-              <w:rPr>
-                <w:rFonts w:ascii="Arial" w:hAnsi="Arial" w:cs="Arial"/>
+                <w:rFonts w:ascii="Articulate" w:hAnsi="Articulate" w:cs="Arial"/>
+                <w:sz w:val="24"/>
+                <w:szCs w:val="24"/>
+              </w:rPr>
+            </w:pPr>
+            <w:r>
+              <w:rPr>
+                <w:rFonts w:ascii="Articulate" w:hAnsi="Articulate" w:cs="Arial"/>
                 <w:sz w:val="24"/>
                 <w:szCs w:val="24"/>
               </w:rPr>
@@ -1268,7 +1274,7 @@
           <w:p>
             <w:pPr>
               <w:rPr>
-                <w:rFonts w:ascii="Arial" w:hAnsi="Arial" w:cs="Arial"/>
+                <w:rFonts w:ascii="Articulate" w:hAnsi="Articulate" w:cs="Arial"/>
                 <w:sz w:val="24"/>
                 <w:szCs w:val="24"/>
               </w:rPr>
@@ -1288,7 +1294,7 @@
           <w:p>
             <w:pPr>
               <w:rPr>
-                <w:rFonts w:ascii="Arial" w:hAnsi="Arial" w:cs="Arial"/>
+                <w:rFonts w:ascii="Articulate" w:hAnsi="Articulate" w:cs="Arial"/>
                 <w:sz w:val="24"/>
                 <w:szCs w:val="24"/>
               </w:rPr>
@@ -1305,14 +1311,14 @@
           <w:p>
             <w:pPr>
               <w:rPr>
-                <w:rFonts w:ascii="Arial" w:hAnsi="Arial" w:cs="Arial"/>
-                <w:sz w:val="24"/>
-                <w:szCs w:val="24"/>
-              </w:rPr>
-            </w:pPr>
-            <w:r>
-              <w:rPr>
-                <w:rFonts w:ascii="Arial" w:hAnsi="Arial" w:cs="Arial"/>
+                <w:rFonts w:ascii="Articulate" w:hAnsi="Articulate" w:cs="Arial"/>
+                <w:sz w:val="24"/>
+                <w:szCs w:val="24"/>
+              </w:rPr>
+            </w:pPr>
+            <w:r>
+              <w:rPr>
+                <w:rFonts w:ascii="Articulate" w:hAnsi="Articulate" w:cs="Arial"/>
                 <w:sz w:val="24"/>
                 <w:szCs w:val="24"/>
               </w:rPr>
@@ -1327,7 +1333,7 @@
           <w:p>
             <w:pPr>
               <w:rPr>
-                <w:rFonts w:ascii="Arial" w:hAnsi="Arial" w:cs="Arial"/>
+                <w:rFonts w:ascii="Articulate" w:hAnsi="Articulate" w:cs="Arial"/>
                 <w:sz w:val="24"/>
                 <w:szCs w:val="24"/>
               </w:rPr>
@@ -1344,14 +1350,14 @@
           <w:p>
             <w:pPr>
               <w:rPr>
-                <w:rFonts w:ascii="Arial" w:hAnsi="Arial" w:cs="Arial"/>
-                <w:sz w:val="24"/>
-                <w:szCs w:val="24"/>
-              </w:rPr>
-            </w:pPr>
-            <w:r>
-              <w:rPr>
-                <w:rFonts w:ascii="Arial" w:hAnsi="Arial" w:cs="Arial"/>
+                <w:rFonts w:ascii="Articulate" w:hAnsi="Articulate" w:cs="Arial"/>
+                <w:sz w:val="24"/>
+                <w:szCs w:val="24"/>
+              </w:rPr>
+            </w:pPr>
+            <w:r>
+              <w:rPr>
+                <w:rFonts w:ascii="Articulate" w:hAnsi="Articulate" w:cs="Arial"/>
                 <w:sz w:val="24"/>
                 <w:szCs w:val="24"/>
               </w:rPr>
@@ -1369,7 +1375,7 @@
           <w:p>
             <w:pPr>
               <w:rPr>
-                <w:rFonts w:ascii="Arial" w:hAnsi="Arial" w:cs="Arial"/>
+                <w:rFonts w:ascii="Articulate" w:hAnsi="Articulate" w:cs="Arial"/>
                 <w:sz w:val="24"/>
                 <w:szCs w:val="24"/>
               </w:rPr>
@@ -1389,7 +1395,7 @@
           <w:p>
             <w:pPr>
               <w:rPr>
-                <w:rFonts w:ascii="Arial" w:hAnsi="Arial" w:cs="Arial"/>
+                <w:rFonts w:ascii="Articulate" w:hAnsi="Articulate" w:cs="Arial"/>
                 <w:sz w:val="24"/>
                 <w:szCs w:val="24"/>
               </w:rPr>
@@ -1406,14 +1412,14 @@
           <w:p>
             <w:pPr>
               <w:rPr>
-                <w:rFonts w:ascii="Arial" w:hAnsi="Arial" w:cs="Arial"/>
-                <w:sz w:val="24"/>
-                <w:szCs w:val="24"/>
-              </w:rPr>
-            </w:pPr>
-            <w:r>
-              <w:rPr>
-                <w:rFonts w:ascii="Arial" w:hAnsi="Arial" w:cs="Arial"/>
+                <w:rFonts w:ascii="Articulate" w:hAnsi="Articulate" w:cs="Arial"/>
+                <w:sz w:val="24"/>
+                <w:szCs w:val="24"/>
+              </w:rPr>
+            </w:pPr>
+            <w:r>
+              <w:rPr>
+                <w:rFonts w:ascii="Articulate" w:hAnsi="Articulate" w:cs="Arial"/>
                 <w:sz w:val="24"/>
                 <w:szCs w:val="24"/>
               </w:rPr>
@@ -1428,7 +1434,7 @@
           <w:p>
             <w:pPr>
               <w:rPr>
-                <w:rFonts w:ascii="Arial" w:hAnsi="Arial" w:cs="Arial"/>
+                <w:rFonts w:ascii="Articulate" w:hAnsi="Articulate" w:cs="Arial"/>
                 <w:sz w:val="24"/>
                 <w:szCs w:val="24"/>
               </w:rPr>
@@ -1445,14 +1451,14 @@
           <w:p>
             <w:pPr>
               <w:rPr>
-                <w:rFonts w:ascii="Arial" w:hAnsi="Arial" w:cs="Arial"/>
-                <w:sz w:val="24"/>
-                <w:szCs w:val="24"/>
-              </w:rPr>
-            </w:pPr>
-            <w:r>
-              <w:rPr>
-                <w:rFonts w:ascii="Arial" w:hAnsi="Arial" w:cs="Arial"/>
+                <w:rFonts w:ascii="Articulate" w:hAnsi="Articulate" w:cs="Arial"/>
+                <w:sz w:val="24"/>
+                <w:szCs w:val="24"/>
+              </w:rPr>
+            </w:pPr>
+            <w:r>
+              <w:rPr>
+                <w:rFonts w:ascii="Articulate" w:hAnsi="Articulate" w:cs="Arial"/>
                 <w:sz w:val="24"/>
                 <w:szCs w:val="24"/>
               </w:rPr>
@@ -1470,7 +1476,7 @@
           <w:p>
             <w:pPr>
               <w:rPr>
-                <w:rFonts w:ascii="Arial" w:hAnsi="Arial" w:cs="Arial"/>
+                <w:rFonts w:ascii="Articulate" w:hAnsi="Articulate" w:cs="Arial"/>
                 <w:sz w:val="24"/>
                 <w:szCs w:val="24"/>
               </w:rPr>
@@ -1490,7 +1496,7 @@
           <w:p>
             <w:pPr>
               <w:rPr>
-                <w:rFonts w:ascii="Arial" w:hAnsi="Arial" w:cs="Arial"/>
+                <w:rFonts w:ascii="Articulate" w:hAnsi="Articulate" w:cs="Arial"/>
                 <w:sz w:val="24"/>
                 <w:szCs w:val="24"/>
               </w:rPr>
@@ -1507,14 +1513,14 @@
           <w:p>
             <w:pPr>
               <w:rPr>
-                <w:rFonts w:ascii="Arial" w:hAnsi="Arial" w:cs="Arial"/>
-                <w:sz w:val="24"/>
-                <w:szCs w:val="24"/>
-              </w:rPr>
-            </w:pPr>
-            <w:r>
-              <w:rPr>
-                <w:rFonts w:ascii="Arial" w:hAnsi="Arial" w:cs="Arial"/>
+                <w:rFonts w:ascii="Articulate" w:hAnsi="Articulate" w:cs="Arial"/>
+                <w:sz w:val="24"/>
+                <w:szCs w:val="24"/>
+              </w:rPr>
+            </w:pPr>
+            <w:r>
+              <w:rPr>
+                <w:rFonts w:ascii="Articulate" w:hAnsi="Articulate" w:cs="Arial"/>
                 <w:sz w:val="24"/>
                 <w:szCs w:val="24"/>
               </w:rPr>
@@ -1529,7 +1535,7 @@
           <w:p>
             <w:pPr>
               <w:rPr>
-                <w:rFonts w:ascii="Arial" w:hAnsi="Arial" w:cs="Arial"/>
+                <w:rFonts w:ascii="Articulate" w:hAnsi="Articulate" w:cs="Arial"/>
                 <w:sz w:val="24"/>
                 <w:szCs w:val="24"/>
               </w:rPr>
@@ -1549,7 +1555,7 @@
           <w:p>
             <w:pPr>
               <w:rPr>
-                <w:rFonts w:ascii="Arial" w:hAnsi="Arial" w:cs="Arial"/>
+                <w:rFonts w:ascii="Articulate" w:hAnsi="Articulate" w:cs="Arial"/>
                 <w:sz w:val="24"/>
                 <w:szCs w:val="24"/>
               </w:rPr>
@@ -1570,7 +1576,7 @@
           <w:p>
             <w:pPr>
               <w:rPr>
-                <w:rFonts w:ascii="Arial" w:hAnsi="Arial" w:cs="Arial"/>
+                <w:rFonts w:ascii="Articulate" w:hAnsi="Articulate" w:cs="Arial"/>
                 <w:sz w:val="24"/>
                 <w:szCs w:val="24"/>
               </w:rPr>
@@ -1588,7 +1594,7 @@
           <w:p>
             <w:pPr>
               <w:rPr>
-                <w:rFonts w:ascii="Arial" w:hAnsi="Arial" w:cs="Arial"/>
+                <w:rFonts w:ascii="Articulate" w:hAnsi="Articulate" w:cs="Arial"/>
                 <w:b/>
                 <w:bCs/>
                 <w:color w:val="FFFFFF" w:themeColor="background1"/>
@@ -1598,7 +1604,7 @@
             </w:pPr>
             <w:r>
               <w:rPr>
-                <w:rFonts w:ascii="Arial" w:hAnsi="Arial" w:cs="Arial"/>
+                <w:rFonts w:ascii="Articulate" w:hAnsi="Articulate" w:cs="Arial"/>
                 <w:b/>
                 <w:bCs/>
                 <w:color w:val="FFFFFF" w:themeColor="background1"/>
@@ -1620,7 +1626,7 @@
           <w:p>
             <w:pPr>
               <w:rPr>
-                <w:rFonts w:ascii="Arial" w:hAnsi="Arial" w:cs="Arial"/>
+                <w:rFonts w:ascii="Articulate" w:hAnsi="Articulate" w:cs="Arial"/>
                 <w:color w:val="FFFFFF" w:themeColor="background1"/>
                 <w:sz w:val="24"/>
                 <w:szCs w:val="24"/>
@@ -1641,7 +1647,7 @@
           <w:p>
             <w:pPr>
               <w:rPr>
-                <w:rFonts w:ascii="Arial" w:hAnsi="Arial" w:cs="Arial"/>
+                <w:rFonts w:ascii="Articulate" w:hAnsi="Articulate" w:cs="Arial"/>
                 <w:b/>
                 <w:bCs/>
                 <w:sz w:val="24"/>
@@ -1663,7 +1669,7 @@
           <w:p>
             <w:pPr>
               <w:rPr>
-                <w:rFonts w:ascii="Arial" w:hAnsi="Arial" w:cs="Arial"/>
+                <w:rFonts w:ascii="Articulate" w:hAnsi="Articulate" w:cs="Arial"/>
                 <w:b/>
                 <w:bCs/>
                 <w:color w:val="FFFFFF" w:themeColor="background1"/>
@@ -1673,7 +1679,7 @@
             </w:pPr>
             <w:r>
               <w:rPr>
-                <w:rFonts w:ascii="Arial" w:hAnsi="Arial" w:cs="Arial"/>
+                <w:rFonts w:ascii="Articulate" w:hAnsi="Articulate" w:cs="Arial"/>
                 <w:b/>
                 <w:bCs/>
                 <w:color w:val="FFFFFF" w:themeColor="background1"/>
@@ -1694,14 +1700,14 @@
           <w:p>
             <w:pPr>
               <w:rPr>
-                <w:rFonts w:ascii="Arial" w:hAnsi="Arial" w:cs="Arial"/>
-                <w:sz w:val="24"/>
-                <w:szCs w:val="24"/>
-              </w:rPr>
-            </w:pPr>
-            <w:r>
-              <w:rPr>
-                <w:rFonts w:ascii="Arial" w:hAnsi="Arial" w:cs="Arial"/>
+                <w:rFonts w:ascii="Articulate" w:hAnsi="Articulate" w:cs="Arial"/>
+                <w:sz w:val="24"/>
+                <w:szCs w:val="24"/>
+              </w:rPr>
+            </w:pPr>
+            <w:r>
+              <w:rPr>
+                <w:rFonts w:ascii="Articulate" w:hAnsi="Articulate" w:cs="Arial"/>
                 <w:sz w:val="24"/>
                 <w:szCs w:val="24"/>
               </w:rPr>
@@ -1719,7 +1725,7 @@
           <w:p>
             <w:pPr>
               <w:rPr>
-                <w:rFonts w:ascii="Arial" w:hAnsi="Arial" w:cs="Arial"/>
+                <w:rFonts w:ascii="Articulate" w:hAnsi="Articulate" w:cs="Arial"/>
                 <w:sz w:val="24"/>
                 <w:szCs w:val="24"/>
               </w:rPr>
@@ -1739,7 +1745,7 @@
           <w:p>
             <w:pPr>
               <w:rPr>
-                <w:rFonts w:ascii="Arial" w:hAnsi="Arial" w:cs="Arial"/>
+                <w:rFonts w:ascii="Articulate" w:hAnsi="Articulate" w:cs="Arial"/>
                 <w:sz w:val="24"/>
                 <w:szCs w:val="24"/>
               </w:rPr>
@@ -1759,7 +1765,7 @@
           <w:p>
             <w:pPr>
               <w:rPr>
-                <w:rFonts w:ascii="Arial" w:hAnsi="Arial" w:cs="Arial"/>
+                <w:rFonts w:ascii="Articulate" w:hAnsi="Articulate" w:cs="Arial"/>
                 <w:sz w:val="24"/>
                 <w:szCs w:val="24"/>
               </w:rPr>
@@ -1779,7 +1785,7 @@
           <w:p>
             <w:pPr>
               <w:rPr>
-                <w:rFonts w:ascii="Arial" w:hAnsi="Arial" w:cs="Arial"/>
+                <w:rFonts w:ascii="Articulate" w:hAnsi="Articulate" w:cs="Arial"/>
                 <w:sz w:val="24"/>
                 <w:szCs w:val="24"/>
               </w:rPr>
@@ -1796,14 +1802,14 @@
           <w:p>
             <w:pPr>
               <w:rPr>
-                <w:rFonts w:ascii="Arial" w:hAnsi="Arial" w:cs="Arial"/>
-                <w:sz w:val="24"/>
-                <w:szCs w:val="24"/>
-              </w:rPr>
-            </w:pPr>
-            <w:r>
-              <w:rPr>
-                <w:rFonts w:ascii="Arial" w:hAnsi="Arial" w:cs="Arial"/>
+                <w:rFonts w:ascii="Articulate" w:hAnsi="Articulate" w:cs="Arial"/>
+                <w:sz w:val="24"/>
+                <w:szCs w:val="24"/>
+              </w:rPr>
+            </w:pPr>
+            <w:r>
+              <w:rPr>
+                <w:rFonts w:ascii="Articulate" w:hAnsi="Articulate" w:cs="Arial"/>
                 <w:sz w:val="24"/>
                 <w:szCs w:val="24"/>
               </w:rPr>
@@ -1821,7 +1827,7 @@
           <w:p>
             <w:pPr>
               <w:rPr>
-                <w:rFonts w:ascii="Arial" w:hAnsi="Arial" w:cs="Arial"/>
+                <w:rFonts w:ascii="Articulate" w:hAnsi="Articulate" w:cs="Arial"/>
                 <w:sz w:val="24"/>
                 <w:szCs w:val="24"/>
               </w:rPr>
@@ -1841,7 +1847,7 @@
           <w:p>
             <w:pPr>
               <w:rPr>
-                <w:rFonts w:ascii="Arial" w:hAnsi="Arial" w:cs="Arial"/>
+                <w:rFonts w:ascii="Articulate" w:hAnsi="Articulate" w:cs="Arial"/>
                 <w:sz w:val="24"/>
                 <w:szCs w:val="24"/>
               </w:rPr>
@@ -1861,7 +1867,7 @@
           <w:p>
             <w:pPr>
               <w:rPr>
-                <w:rFonts w:ascii="Arial" w:hAnsi="Arial" w:cs="Arial"/>
+                <w:rFonts w:ascii="Articulate" w:hAnsi="Articulate" w:cs="Arial"/>
                 <w:sz w:val="24"/>
                 <w:szCs w:val="24"/>
               </w:rPr>
@@ -1881,7 +1887,7 @@
           <w:p>
             <w:pPr>
               <w:rPr>
-                <w:rFonts w:ascii="Arial" w:hAnsi="Arial" w:cs="Arial"/>
+                <w:rFonts w:ascii="Articulate" w:hAnsi="Articulate" w:cs="Arial"/>
                 <w:sz w:val="24"/>
                 <w:szCs w:val="24"/>
               </w:rPr>
@@ -1898,14 +1904,14 @@
           <w:p>
             <w:pPr>
               <w:rPr>
-                <w:rFonts w:ascii="Arial" w:hAnsi="Arial" w:cs="Arial"/>
-                <w:sz w:val="24"/>
-                <w:szCs w:val="24"/>
-              </w:rPr>
-            </w:pPr>
-            <w:r>
-              <w:rPr>
-                <w:rFonts w:ascii="Arial" w:hAnsi="Arial" w:cs="Arial"/>
+                <w:rFonts w:ascii="Articulate" w:hAnsi="Articulate" w:cs="Arial"/>
+                <w:sz w:val="24"/>
+                <w:szCs w:val="24"/>
+              </w:rPr>
+            </w:pPr>
+            <w:r>
+              <w:rPr>
+                <w:rFonts w:ascii="Articulate" w:hAnsi="Articulate" w:cs="Arial"/>
                 <w:sz w:val="24"/>
                 <w:szCs w:val="24"/>
               </w:rPr>
@@ -1923,7 +1929,7 @@
           <w:p>
             <w:pPr>
               <w:rPr>
-                <w:rFonts w:ascii="Arial" w:hAnsi="Arial" w:cs="Arial"/>
+                <w:rFonts w:ascii="Articulate" w:hAnsi="Articulate" w:cs="Arial"/>
                 <w:sz w:val="24"/>
                 <w:szCs w:val="24"/>
               </w:rPr>
@@ -1943,7 +1949,7 @@
           <w:p>
             <w:pPr>
               <w:rPr>
-                <w:rFonts w:ascii="Arial" w:hAnsi="Arial" w:cs="Arial"/>
+                <w:rFonts w:ascii="Articulate" w:hAnsi="Articulate" w:cs="Arial"/>
                 <w:sz w:val="24"/>
                 <w:szCs w:val="24"/>
               </w:rPr>
@@ -1963,7 +1969,7 @@
           <w:p>
             <w:pPr>
               <w:rPr>
-                <w:rFonts w:ascii="Arial" w:hAnsi="Arial" w:cs="Arial"/>
+                <w:rFonts w:ascii="Articulate" w:hAnsi="Articulate" w:cs="Arial"/>
                 <w:sz w:val="24"/>
                 <w:szCs w:val="24"/>
               </w:rPr>
@@ -1983,7 +1989,7 @@
           <w:p>
             <w:pPr>
               <w:rPr>
-                <w:rFonts w:ascii="Arial" w:hAnsi="Arial" w:cs="Arial"/>
+                <w:rFonts w:ascii="Articulate" w:hAnsi="Articulate" w:cs="Arial"/>
                 <w:sz w:val="24"/>
                 <w:szCs w:val="24"/>
               </w:rPr>
@@ -2003,14 +2009,14 @@
           <w:p>
             <w:pPr>
               <w:rPr>
-                <w:rFonts w:ascii="Arial" w:hAnsi="Arial" w:cs="Arial"/>
-                <w:sz w:val="24"/>
-                <w:szCs w:val="24"/>
-              </w:rPr>
-            </w:pPr>
-            <w:r>
-              <w:rPr>
-                <w:rFonts w:ascii="Arial" w:hAnsi="Arial" w:cs="Arial"/>
+                <w:rFonts w:ascii="Articulate" w:hAnsi="Articulate" w:cs="Arial"/>
+                <w:sz w:val="24"/>
+                <w:szCs w:val="24"/>
+              </w:rPr>
+            </w:pPr>
+            <w:r>
+              <w:rPr>
+                <w:rFonts w:ascii="Articulate" w:hAnsi="Articulate" w:cs="Arial"/>
                 <w:sz w:val="24"/>
                 <w:szCs w:val="24"/>
               </w:rPr>
@@ -2029,7 +2035,7 @@
           <w:p>
             <w:pPr>
               <w:rPr>
-                <w:rFonts w:ascii="Arial" w:hAnsi="Arial" w:cs="Arial"/>
+                <w:rFonts w:ascii="Articulate" w:hAnsi="Articulate" w:cs="Arial"/>
                 <w:sz w:val="24"/>
                 <w:szCs w:val="24"/>
               </w:rPr>
@@ -2049,7 +2055,7 @@
           <w:p>
             <w:pPr>
               <w:rPr>
-                <w:rFonts w:ascii="Arial" w:hAnsi="Arial" w:cs="Arial"/>
+                <w:rFonts w:ascii="Articulate" w:hAnsi="Articulate" w:cs="Arial"/>
                 <w:sz w:val="24"/>
                 <w:szCs w:val="24"/>
               </w:rPr>
@@ -2069,7 +2075,7 @@
           <w:p>
             <w:pPr>
               <w:rPr>
-                <w:rFonts w:ascii="Arial" w:hAnsi="Arial" w:cs="Arial"/>
+                <w:rFonts w:ascii="Articulate" w:hAnsi="Articulate" w:cs="Arial"/>
                 <w:sz w:val="24"/>
                 <w:szCs w:val="24"/>
               </w:rPr>
@@ -2089,7 +2095,7 @@
           <w:p>
             <w:pPr>
               <w:rPr>
-                <w:rFonts w:ascii="Arial" w:hAnsi="Arial" w:cs="Arial"/>
+                <w:rFonts w:ascii="Articulate" w:hAnsi="Articulate" w:cs="Arial"/>
                 <w:sz w:val="24"/>
                 <w:szCs w:val="24"/>
               </w:rPr>
@@ -2109,14 +2115,14 @@
           <w:p>
             <w:pPr>
               <w:rPr>
-                <w:rFonts w:ascii="Arial" w:hAnsi="Arial" w:cs="Arial"/>
-                <w:sz w:val="24"/>
-                <w:szCs w:val="24"/>
-              </w:rPr>
-            </w:pPr>
-            <w:r>
-              <w:rPr>
-                <w:rFonts w:ascii="Arial" w:hAnsi="Arial" w:cs="Arial"/>
+                <w:rFonts w:ascii="Articulate" w:hAnsi="Articulate" w:cs="Arial"/>
+                <w:sz w:val="24"/>
+                <w:szCs w:val="24"/>
+              </w:rPr>
+            </w:pPr>
+            <w:r>
+              <w:rPr>
+                <w:rFonts w:ascii="Articulate" w:hAnsi="Articulate" w:cs="Arial"/>
                 <w:sz w:val="24"/>
                 <w:szCs w:val="24"/>
               </w:rPr>
@@ -2135,7 +2141,7 @@
           <w:p>
             <w:pPr>
               <w:rPr>
-                <w:rFonts w:ascii="Arial" w:hAnsi="Arial" w:cs="Arial"/>
+                <w:rFonts w:ascii="Articulate" w:hAnsi="Articulate" w:cs="Arial"/>
                 <w:sz w:val="24"/>
                 <w:szCs w:val="24"/>
               </w:rPr>
@@ -2155,7 +2161,7 @@
           <w:p>
             <w:pPr>
               <w:rPr>
-                <w:rFonts w:ascii="Arial" w:hAnsi="Arial" w:cs="Arial"/>
+                <w:rFonts w:ascii="Articulate" w:hAnsi="Articulate" w:cs="Arial"/>
                 <w:sz w:val="24"/>
                 <w:szCs w:val="24"/>
               </w:rPr>
@@ -2175,7 +2181,7 @@
           <w:p>
             <w:pPr>
               <w:rPr>
-                <w:rFonts w:ascii="Arial" w:hAnsi="Arial" w:cs="Arial"/>
+                <w:rFonts w:ascii="Articulate" w:hAnsi="Articulate" w:cs="Arial"/>
                 <w:sz w:val="24"/>
                 <w:szCs w:val="24"/>
               </w:rPr>
@@ -2195,7 +2201,7 @@
           <w:p>
             <w:pPr>
               <w:rPr>
-                <w:rFonts w:ascii="Arial" w:hAnsi="Arial" w:cs="Arial"/>
+                <w:rFonts w:ascii="Articulate" w:hAnsi="Articulate" w:cs="Arial"/>
                 <w:sz w:val="24"/>
                 <w:szCs w:val="24"/>
               </w:rPr>
@@ -2215,14 +2221,14 @@
           <w:p>
             <w:pPr>
               <w:rPr>
-                <w:rFonts w:ascii="Arial" w:hAnsi="Arial" w:cs="Arial"/>
-                <w:sz w:val="24"/>
-                <w:szCs w:val="24"/>
-              </w:rPr>
-            </w:pPr>
-            <w:r>
-              <w:rPr>
-                <w:rFonts w:ascii="Arial" w:hAnsi="Arial" w:cs="Arial"/>
+                <w:rFonts w:ascii="Articulate" w:hAnsi="Articulate" w:cs="Arial"/>
+                <w:sz w:val="24"/>
+                <w:szCs w:val="24"/>
+              </w:rPr>
+            </w:pPr>
+            <w:r>
+              <w:rPr>
+                <w:rFonts w:ascii="Articulate" w:hAnsi="Articulate" w:cs="Arial"/>
                 <w:sz w:val="24"/>
                 <w:szCs w:val="24"/>
               </w:rPr>
@@ -2241,7 +2247,7 @@
           <w:p>
             <w:pPr>
               <w:rPr>
-                <w:rFonts w:ascii="Arial" w:hAnsi="Arial" w:cs="Arial"/>
+                <w:rFonts w:ascii="Articulate" w:hAnsi="Articulate" w:cs="Arial"/>
                 <w:sz w:val="24"/>
                 <w:szCs w:val="24"/>
               </w:rPr>
@@ -2261,7 +2267,7 @@
           <w:p>
             <w:pPr>
               <w:rPr>
-                <w:rFonts w:ascii="Arial" w:hAnsi="Arial" w:cs="Arial"/>
+                <w:rFonts w:ascii="Articulate" w:hAnsi="Articulate" w:cs="Arial"/>
                 <w:sz w:val="24"/>
                 <w:szCs w:val="24"/>
               </w:rPr>
@@ -2281,7 +2287,7 @@
           <w:p>
             <w:pPr>
               <w:rPr>
-                <w:rFonts w:ascii="Arial" w:hAnsi="Arial" w:cs="Arial"/>
+                <w:rFonts w:ascii="Articulate" w:hAnsi="Articulate" w:cs="Arial"/>
                 <w:sz w:val="24"/>
                 <w:szCs w:val="24"/>
               </w:rPr>
@@ -2301,7 +2307,7 @@
           <w:p>
             <w:pPr>
               <w:rPr>
-                <w:rFonts w:ascii="Arial" w:hAnsi="Arial" w:cs="Arial"/>
+                <w:rFonts w:ascii="Articulate" w:hAnsi="Articulate" w:cs="Arial"/>
                 <w:sz w:val="24"/>
                 <w:szCs w:val="24"/>
               </w:rPr>
@@ -2324,7 +2330,7 @@
           <w:p>
             <w:pPr>
               <w:rPr>
-                <w:rFonts w:ascii="Arial" w:hAnsi="Arial" w:cs="Arial"/>
+                <w:rFonts w:ascii="Articulate" w:hAnsi="Articulate" w:cs="Arial"/>
                 <w:sz w:val="24"/>
                 <w:szCs w:val="24"/>
               </w:rPr>
@@ -2344,7 +2350,7 @@
           <w:p>
             <w:pPr>
               <w:rPr>
-                <w:rFonts w:ascii="Arial" w:hAnsi="Arial" w:cs="Arial"/>
+                <w:rFonts w:ascii="Articulate" w:hAnsi="Articulate" w:cs="Arial"/>
                 <w:sz w:val="24"/>
                 <w:szCs w:val="24"/>
               </w:rPr>
@@ -2364,7 +2370,7 @@
           <w:p>
             <w:pPr>
               <w:rPr>
-                <w:rFonts w:ascii="Arial" w:hAnsi="Arial" w:cs="Arial"/>
+                <w:rFonts w:ascii="Articulate" w:hAnsi="Articulate" w:cs="Arial"/>
                 <w:sz w:val="24"/>
                 <w:szCs w:val="24"/>
               </w:rPr>
@@ -2384,7 +2390,7 @@
           <w:p>
             <w:pPr>
               <w:rPr>
-                <w:rFonts w:ascii="Arial" w:hAnsi="Arial" w:cs="Arial"/>
+                <w:rFonts w:ascii="Articulate" w:hAnsi="Articulate" w:cs="Arial"/>
                 <w:sz w:val="24"/>
                 <w:szCs w:val="24"/>
               </w:rPr>
@@ -2405,7 +2411,7 @@
           <w:p>
             <w:pPr>
               <w:rPr>
-                <w:rFonts w:ascii="Arial" w:hAnsi="Arial" w:cs="Arial"/>
+                <w:rFonts w:ascii="Articulate" w:hAnsi="Articulate" w:cs="Arial"/>
                 <w:b/>
                 <w:bCs/>
                 <w:color w:val="FFFFFF" w:themeColor="background1"/>
@@ -2415,7 +2421,7 @@
             </w:pPr>
             <w:r>
               <w:rPr>
-                <w:rFonts w:ascii="Arial" w:hAnsi="Arial" w:cs="Arial"/>
+                <w:rFonts w:ascii="Articulate" w:hAnsi="Articulate" w:cs="Arial"/>
                 <w:b/>
                 <w:bCs/>
                 <w:color w:val="FFFFFF" w:themeColor="background1"/>
@@ -2438,7 +2444,7 @@
           <w:p>
             <w:pPr>
               <w:rPr>
-                <w:rFonts w:ascii="Arial" w:hAnsi="Arial" w:cs="Arial"/>
+                <w:rFonts w:ascii="Articulate" w:hAnsi="Articulate" w:cs="Arial"/>
                 <w:color w:val="FFFFFF" w:themeColor="background1"/>
                 <w:sz w:val="24"/>
                 <w:szCs w:val="24"/>
@@ -2459,7 +2465,7 @@
           <w:p>
             <w:pPr>
               <w:rPr>
-                <w:rFonts w:ascii="Arial" w:hAnsi="Arial" w:cs="Arial"/>
+                <w:rFonts w:ascii="Articulate" w:hAnsi="Articulate" w:cs="Arial"/>
                 <w:sz w:val="24"/>
                 <w:szCs w:val="24"/>
               </w:rPr>
@@ -2479,7 +2485,7 @@
           <w:p>
             <w:pPr>
               <w:rPr>
-                <w:rFonts w:ascii="Arial" w:hAnsi="Arial" w:cs="Arial"/>
+                <w:rFonts w:ascii="Articulate" w:hAnsi="Articulate" w:cs="Arial"/>
                 <w:sz w:val="24"/>
                 <w:szCs w:val="24"/>
               </w:rPr>
@@ -2499,7 +2505,7 @@
           <w:p>
             <w:pPr>
               <w:rPr>
-                <w:rFonts w:ascii="Arial" w:hAnsi="Arial" w:cs="Arial"/>
+                <w:rFonts w:ascii="Articulate" w:hAnsi="Articulate" w:cs="Arial"/>
                 <w:sz w:val="24"/>
                 <w:szCs w:val="24"/>
               </w:rPr>
@@ -2516,14 +2522,14 @@
           <w:p>
             <w:pPr>
               <w:rPr>
-                <w:rFonts w:ascii="Arial" w:hAnsi="Arial" w:cs="Arial"/>
-                <w:sz w:val="24"/>
-                <w:szCs w:val="24"/>
-              </w:rPr>
-            </w:pPr>
-            <w:r>
-              <w:rPr>
-                <w:rFonts w:ascii="Arial" w:hAnsi="Arial" w:cs="Arial"/>
+                <w:rFonts w:ascii="Articulate" w:hAnsi="Articulate" w:cs="Arial"/>
+                <w:sz w:val="24"/>
+                <w:szCs w:val="24"/>
+              </w:rPr>
+            </w:pPr>
+            <w:r>
+              <w:rPr>
+                <w:rFonts w:ascii="Articulate" w:hAnsi="Articulate" w:cs="Arial"/>
                 <w:sz w:val="24"/>
                 <w:szCs w:val="24"/>
               </w:rPr>
@@ -2541,7 +2547,7 @@
           <w:p>
             <w:pPr>
               <w:rPr>
-                <w:rFonts w:ascii="Arial" w:hAnsi="Arial" w:cs="Arial"/>
+                <w:rFonts w:ascii="Articulate" w:hAnsi="Articulate" w:cs="Arial"/>
                 <w:sz w:val="24"/>
                 <w:szCs w:val="24"/>
               </w:rPr>
@@ -2561,7 +2567,7 @@
           <w:p>
             <w:pPr>
               <w:rPr>
-                <w:rFonts w:ascii="Arial" w:hAnsi="Arial" w:cs="Arial"/>
+                <w:rFonts w:ascii="Articulate" w:hAnsi="Articulate" w:cs="Arial"/>
                 <w:sz w:val="24"/>
                 <w:szCs w:val="24"/>
               </w:rPr>
@@ -2581,7 +2587,7 @@
           <w:p>
             <w:pPr>
               <w:rPr>
-                <w:rFonts w:ascii="Arial" w:hAnsi="Arial" w:cs="Arial"/>
+                <w:rFonts w:ascii="Articulate" w:hAnsi="Articulate" w:cs="Arial"/>
                 <w:sz w:val="24"/>
                 <w:szCs w:val="24"/>
               </w:rPr>
@@ -2601,7 +2607,7 @@
           <w:p>
             <w:pPr>
               <w:rPr>
-                <w:rFonts w:ascii="Arial" w:hAnsi="Arial" w:cs="Arial"/>
+                <w:rFonts w:ascii="Articulate" w:hAnsi="Articulate" w:cs="Arial"/>
                 <w:sz w:val="24"/>
                 <w:szCs w:val="24"/>
               </w:rPr>
@@ -2618,14 +2624,14 @@
           <w:p>
             <w:pPr>
               <w:rPr>
-                <w:rFonts w:ascii="Arial" w:hAnsi="Arial" w:cs="Arial"/>
-                <w:sz w:val="24"/>
-                <w:szCs w:val="24"/>
-              </w:rPr>
-            </w:pPr>
-            <w:r>
-              <w:rPr>
-                <w:rFonts w:ascii="Arial" w:hAnsi="Arial" w:cs="Arial"/>
+                <w:rFonts w:ascii="Articulate" w:hAnsi="Articulate" w:cs="Arial"/>
+                <w:sz w:val="24"/>
+                <w:szCs w:val="24"/>
+              </w:rPr>
+            </w:pPr>
+            <w:r>
+              <w:rPr>
+                <w:rFonts w:ascii="Articulate" w:hAnsi="Articulate" w:cs="Arial"/>
                 <w:sz w:val="24"/>
                 <w:szCs w:val="24"/>
               </w:rPr>
@@ -2643,7 +2649,7 @@
           <w:p>
             <w:pPr>
               <w:rPr>
-                <w:rFonts w:ascii="Arial" w:hAnsi="Arial" w:cs="Arial"/>
+                <w:rFonts w:ascii="Articulate" w:hAnsi="Articulate" w:cs="Arial"/>
                 <w:sz w:val="24"/>
                 <w:szCs w:val="24"/>
               </w:rPr>
@@ -2663,7 +2669,7 @@
           <w:p>
             <w:pPr>
               <w:rPr>
-                <w:rFonts w:ascii="Arial" w:hAnsi="Arial" w:cs="Arial"/>
+                <w:rFonts w:ascii="Articulate" w:hAnsi="Articulate" w:cs="Arial"/>
                 <w:sz w:val="24"/>
                 <w:szCs w:val="24"/>
               </w:rPr>
@@ -2683,7 +2689,7 @@
           <w:p>
             <w:pPr>
               <w:rPr>
-                <w:rFonts w:ascii="Arial" w:hAnsi="Arial" w:cs="Arial"/>
+                <w:rFonts w:ascii="Articulate" w:hAnsi="Articulate" w:cs="Arial"/>
                 <w:sz w:val="24"/>
                 <w:szCs w:val="24"/>
               </w:rPr>
@@ -2703,7 +2709,7 @@
           <w:p>
             <w:pPr>
               <w:rPr>
-                <w:rFonts w:ascii="Arial" w:hAnsi="Arial" w:cs="Arial"/>
+                <w:rFonts w:ascii="Articulate" w:hAnsi="Articulate" w:cs="Arial"/>
                 <w:sz w:val="24"/>
                 <w:szCs w:val="24"/>
               </w:rPr>
@@ -2720,14 +2726,14 @@
           <w:p>
             <w:pPr>
               <w:rPr>
-                <w:rFonts w:ascii="Arial" w:hAnsi="Arial" w:cs="Arial"/>
-                <w:sz w:val="24"/>
-                <w:szCs w:val="24"/>
-              </w:rPr>
-            </w:pPr>
-            <w:r>
-              <w:rPr>
-                <w:rFonts w:ascii="Arial" w:hAnsi="Arial" w:cs="Arial"/>
+                <w:rFonts w:ascii="Articulate" w:hAnsi="Articulate" w:cs="Arial"/>
+                <w:sz w:val="24"/>
+                <w:szCs w:val="24"/>
+              </w:rPr>
+            </w:pPr>
+            <w:r>
+              <w:rPr>
+                <w:rFonts w:ascii="Articulate" w:hAnsi="Articulate" w:cs="Arial"/>
                 <w:sz w:val="24"/>
                 <w:szCs w:val="24"/>
               </w:rPr>
@@ -2745,7 +2751,7 @@
           <w:p>
             <w:pPr>
               <w:rPr>
-                <w:rFonts w:ascii="Arial" w:hAnsi="Arial" w:cs="Arial"/>
+                <w:rFonts w:ascii="Articulate" w:hAnsi="Articulate" w:cs="Arial"/>
                 <w:sz w:val="24"/>
                 <w:szCs w:val="24"/>
               </w:rPr>
@@ -2765,7 +2771,7 @@
           <w:p>
             <w:pPr>
               <w:rPr>
-                <w:rFonts w:ascii="Arial" w:hAnsi="Arial" w:cs="Arial"/>
+                <w:rFonts w:ascii="Articulate" w:hAnsi="Articulate" w:cs="Arial"/>
                 <w:sz w:val="24"/>
                 <w:szCs w:val="24"/>
               </w:rPr>
@@ -2785,7 +2791,7 @@
           <w:p>
             <w:pPr>
               <w:rPr>
-                <w:rFonts w:ascii="Arial" w:hAnsi="Arial" w:cs="Arial"/>
+                <w:rFonts w:ascii="Articulate" w:hAnsi="Articulate" w:cs="Arial"/>
                 <w:sz w:val="24"/>
                 <w:szCs w:val="24"/>
               </w:rPr>
@@ -2805,7 +2811,7 @@
           <w:p>
             <w:pPr>
               <w:rPr>
-                <w:rFonts w:ascii="Arial" w:hAnsi="Arial" w:cs="Arial"/>
+                <w:rFonts w:ascii="Articulate" w:hAnsi="Articulate" w:cs="Arial"/>
                 <w:sz w:val="24"/>
                 <w:szCs w:val="24"/>
               </w:rPr>
@@ -2825,14 +2831,14 @@
           <w:p>
             <w:pPr>
               <w:rPr>
-                <w:rFonts w:ascii="Arial" w:hAnsi="Arial" w:cs="Arial"/>
-                <w:sz w:val="24"/>
-                <w:szCs w:val="24"/>
-              </w:rPr>
-            </w:pPr>
-            <w:r>
-              <w:rPr>
-                <w:rFonts w:ascii="Arial" w:hAnsi="Arial" w:cs="Arial"/>
+                <w:rFonts w:ascii="Articulate" w:hAnsi="Articulate" w:cs="Arial"/>
+                <w:sz w:val="24"/>
+                <w:szCs w:val="24"/>
+              </w:rPr>
+            </w:pPr>
+            <w:r>
+              <w:rPr>
+                <w:rFonts w:ascii="Articulate" w:hAnsi="Articulate" w:cs="Arial"/>
                 <w:sz w:val="24"/>
                 <w:szCs w:val="24"/>
               </w:rPr>
@@ -2851,7 +2857,7 @@
           <w:p>
             <w:pPr>
               <w:rPr>
-                <w:rFonts w:ascii="Arial" w:hAnsi="Arial" w:cs="Arial"/>
+                <w:rFonts w:ascii="Articulate" w:hAnsi="Articulate" w:cs="Arial"/>
                 <w:sz w:val="24"/>
                 <w:szCs w:val="24"/>
               </w:rPr>
@@ -2871,7 +2877,7 @@
           <w:p>
             <w:pPr>
               <w:rPr>
-                <w:rFonts w:ascii="Arial" w:hAnsi="Arial" w:cs="Arial"/>
+                <w:rFonts w:ascii="Articulate" w:hAnsi="Articulate" w:cs="Arial"/>
                 <w:sz w:val="24"/>
                 <w:szCs w:val="24"/>
               </w:rPr>
@@ -2891,7 +2897,7 @@
           <w:p>
             <w:pPr>
               <w:rPr>
-                <w:rFonts w:ascii="Arial" w:hAnsi="Arial" w:cs="Arial"/>
+                <w:rFonts w:ascii="Articulate" w:hAnsi="Articulate" w:cs="Arial"/>
                 <w:sz w:val="24"/>
                 <w:szCs w:val="24"/>
               </w:rPr>
@@ -2911,7 +2917,7 @@
           <w:p>
             <w:pPr>
               <w:rPr>
-                <w:rFonts w:ascii="Arial" w:hAnsi="Arial" w:cs="Arial"/>
+                <w:rFonts w:ascii="Articulate" w:hAnsi="Articulate" w:cs="Arial"/>
                 <w:sz w:val="24"/>
                 <w:szCs w:val="24"/>
               </w:rPr>
@@ -2931,14 +2937,14 @@
           <w:p>
             <w:pPr>
               <w:rPr>
-                <w:rFonts w:ascii="Arial" w:hAnsi="Arial" w:cs="Arial"/>
-                <w:sz w:val="24"/>
-                <w:szCs w:val="24"/>
-              </w:rPr>
-            </w:pPr>
-            <w:r>
-              <w:rPr>
-                <w:rFonts w:ascii="Arial" w:hAnsi="Arial" w:cs="Arial"/>
+                <w:rFonts w:ascii="Articulate" w:hAnsi="Articulate" w:cs="Arial"/>
+                <w:sz w:val="24"/>
+                <w:szCs w:val="24"/>
+              </w:rPr>
+            </w:pPr>
+            <w:r>
+              <w:rPr>
+                <w:rFonts w:ascii="Articulate" w:hAnsi="Articulate" w:cs="Arial"/>
                 <w:sz w:val="24"/>
                 <w:szCs w:val="24"/>
               </w:rPr>
@@ -2957,7 +2963,7 @@
           <w:p>
             <w:pPr>
               <w:rPr>
-                <w:rFonts w:ascii="Arial" w:hAnsi="Arial" w:cs="Arial"/>
+                <w:rFonts w:ascii="Articulate" w:hAnsi="Articulate" w:cs="Arial"/>
                 <w:sz w:val="24"/>
                 <w:szCs w:val="24"/>
               </w:rPr>
@@ -2977,7 +2983,7 @@
           <w:p>
             <w:pPr>
               <w:rPr>
-                <w:rFonts w:ascii="Arial" w:hAnsi="Arial" w:cs="Arial"/>
+                <w:rFonts w:ascii="Articulate" w:hAnsi="Articulate" w:cs="Arial"/>
                 <w:sz w:val="24"/>
                 <w:szCs w:val="24"/>
               </w:rPr>
@@ -2997,7 +3003,7 @@
           <w:p>
             <w:pPr>
               <w:rPr>
-                <w:rFonts w:ascii="Arial" w:hAnsi="Arial" w:cs="Arial"/>
+                <w:rFonts w:ascii="Articulate" w:hAnsi="Articulate" w:cs="Arial"/>
                 <w:sz w:val="24"/>
                 <w:szCs w:val="24"/>
               </w:rPr>
@@ -3017,7 +3023,7 @@
           <w:p>
             <w:pPr>
               <w:rPr>
-                <w:rFonts w:ascii="Arial" w:hAnsi="Arial" w:cs="Arial"/>
+                <w:rFonts w:ascii="Articulate" w:hAnsi="Articulate" w:cs="Arial"/>
                 <w:sz w:val="24"/>
                 <w:szCs w:val="24"/>
               </w:rPr>
@@ -3037,14 +3043,14 @@
           <w:p>
             <w:pPr>
               <w:rPr>
-                <w:rFonts w:ascii="Arial" w:hAnsi="Arial" w:cs="Arial"/>
-                <w:sz w:val="24"/>
-                <w:szCs w:val="24"/>
-              </w:rPr>
-            </w:pPr>
-            <w:r>
-              <w:rPr>
-                <w:rFonts w:ascii="Arial" w:hAnsi="Arial" w:cs="Arial"/>
+                <w:rFonts w:ascii="Articulate" w:hAnsi="Articulate" w:cs="Arial"/>
+                <w:sz w:val="24"/>
+                <w:szCs w:val="24"/>
+              </w:rPr>
+            </w:pPr>
+            <w:r>
+              <w:rPr>
+                <w:rFonts w:ascii="Articulate" w:hAnsi="Articulate" w:cs="Arial"/>
                 <w:sz w:val="24"/>
                 <w:szCs w:val="24"/>
               </w:rPr>
@@ -3063,7 +3069,7 @@
           <w:p>
             <w:pPr>
               <w:rPr>
-                <w:rFonts w:ascii="Arial" w:hAnsi="Arial" w:cs="Arial"/>
+                <w:rFonts w:ascii="Articulate" w:hAnsi="Articulate" w:cs="Arial"/>
                 <w:sz w:val="24"/>
                 <w:szCs w:val="24"/>
               </w:rPr>
@@ -3083,7 +3089,7 @@
           <w:p>
             <w:pPr>
               <w:rPr>
-                <w:rFonts w:ascii="Arial" w:hAnsi="Arial" w:cs="Arial"/>
+                <w:rFonts w:ascii="Articulate" w:hAnsi="Articulate" w:cs="Arial"/>
                 <w:sz w:val="24"/>
                 <w:szCs w:val="24"/>
               </w:rPr>
@@ -3103,7 +3109,7 @@
           <w:p>
             <w:pPr>
               <w:rPr>
-                <w:rFonts w:ascii="Arial" w:hAnsi="Arial" w:cs="Arial"/>
+                <w:rFonts w:ascii="Articulate" w:hAnsi="Articulate" w:cs="Arial"/>
                 <w:sz w:val="24"/>
                 <w:szCs w:val="24"/>
               </w:rPr>
@@ -3123,7 +3129,7 @@
           <w:p>
             <w:pPr>
               <w:rPr>
-                <w:rFonts w:ascii="Arial" w:hAnsi="Arial" w:cs="Arial"/>
+                <w:rFonts w:ascii="Articulate" w:hAnsi="Articulate" w:cs="Arial"/>
                 <w:sz w:val="24"/>
                 <w:szCs w:val="24"/>
               </w:rPr>
@@ -3146,7 +3152,7 @@
           <w:p>
             <w:pPr>
               <w:rPr>
-                <w:rFonts w:ascii="Arial" w:hAnsi="Arial" w:cs="Arial"/>
+                <w:rFonts w:ascii="Articulate" w:hAnsi="Articulate" w:cs="Arial"/>
                 <w:sz w:val="24"/>
                 <w:szCs w:val="24"/>
               </w:rPr>
@@ -3166,7 +3172,7 @@
           <w:p>
             <w:pPr>
               <w:rPr>
-                <w:rFonts w:ascii="Arial" w:hAnsi="Arial" w:cs="Arial"/>
+                <w:rFonts w:ascii="Articulate" w:hAnsi="Articulate" w:cs="Arial"/>
                 <w:sz w:val="24"/>
                 <w:szCs w:val="24"/>
               </w:rPr>
@@ -3186,7 +3192,7 @@
           <w:p>
             <w:pPr>
               <w:rPr>
-                <w:rFonts w:ascii="Arial" w:hAnsi="Arial" w:cs="Arial"/>
+                <w:rFonts w:ascii="Articulate" w:hAnsi="Articulate" w:cs="Arial"/>
                 <w:sz w:val="24"/>
                 <w:szCs w:val="24"/>
               </w:rPr>
@@ -3206,7 +3212,7 @@
           <w:p>
             <w:pPr>
               <w:rPr>
-                <w:rFonts w:ascii="Arial" w:hAnsi="Arial" w:cs="Arial"/>
+                <w:rFonts w:ascii="Articulate" w:hAnsi="Articulate" w:cs="Arial"/>
                 <w:sz w:val="24"/>
                 <w:szCs w:val="24"/>
               </w:rPr>
@@ -3227,7 +3233,7 @@
           <w:p>
             <w:pPr>
               <w:rPr>
-                <w:rFonts w:ascii="Arial" w:hAnsi="Arial" w:cs="Arial"/>
+                <w:rFonts w:ascii="Articulate" w:hAnsi="Articulate" w:cs="Arial"/>
                 <w:b/>
                 <w:bCs/>
                 <w:color w:val="FFFFFF" w:themeColor="background1"/>
@@ -3237,7 +3243,7 @@
             </w:pPr>
             <w:r>
               <w:rPr>
-                <w:rFonts w:ascii="Arial" w:hAnsi="Arial" w:cs="Arial"/>
+                <w:rFonts w:ascii="Articulate" w:hAnsi="Articulate" w:cs="Arial"/>
                 <w:b/>
                 <w:bCs/>
                 <w:color w:val="FFFFFF" w:themeColor="background1"/>
@@ -3260,7 +3266,7 @@
           <w:p>
             <w:pPr>
               <w:rPr>
-                <w:rFonts w:ascii="Arial" w:hAnsi="Arial" w:cs="Arial"/>
+                <w:rFonts w:ascii="Articulate" w:hAnsi="Articulate" w:cs="Arial"/>
                 <w:color w:val="FFFFFF" w:themeColor="background1"/>
                 <w:sz w:val="24"/>
                 <w:szCs w:val="24"/>
@@ -3281,7 +3287,7 @@
           <w:p>
             <w:pPr>
               <w:rPr>
-                <w:rFonts w:ascii="Arial" w:hAnsi="Arial" w:cs="Arial"/>
+                <w:rFonts w:ascii="Articulate" w:hAnsi="Articulate" w:cs="Arial"/>
                 <w:sz w:val="24"/>
                 <w:szCs w:val="24"/>
               </w:rPr>
@@ -3301,7 +3307,7 @@
           <w:p>
             <w:pPr>
               <w:rPr>
-                <w:rFonts w:ascii="Arial" w:hAnsi="Arial" w:cs="Arial"/>
+                <w:rFonts w:ascii="Articulate" w:hAnsi="Articulate" w:cs="Arial"/>
                 <w:sz w:val="24"/>
                 <w:szCs w:val="24"/>
               </w:rPr>
@@ -3321,7 +3327,7 @@
           <w:p>
             <w:pPr>
               <w:rPr>
-                <w:rFonts w:ascii="Arial" w:hAnsi="Arial" w:cs="Arial"/>
+                <w:rFonts w:ascii="Articulate" w:hAnsi="Articulate" w:cs="Arial"/>
                 <w:sz w:val="24"/>
                 <w:szCs w:val="24"/>
               </w:rPr>
@@ -3338,14 +3344,14 @@
           <w:p>
             <w:pPr>
               <w:rPr>
-                <w:rFonts w:ascii="Arial" w:hAnsi="Arial" w:cs="Arial"/>
-                <w:sz w:val="24"/>
-                <w:szCs w:val="24"/>
-              </w:rPr>
-            </w:pPr>
-            <w:r>
-              <w:rPr>
-                <w:rFonts w:ascii="Arial" w:hAnsi="Arial" w:cs="Arial"/>
+                <w:rFonts w:ascii="Articulate" w:hAnsi="Articulate" w:cs="Arial"/>
+                <w:sz w:val="24"/>
+                <w:szCs w:val="24"/>
+              </w:rPr>
+            </w:pPr>
+            <w:r>
+              <w:rPr>
+                <w:rFonts w:ascii="Articulate" w:hAnsi="Articulate" w:cs="Arial"/>
                 <w:sz w:val="24"/>
                 <w:szCs w:val="24"/>
               </w:rPr>
@@ -3363,7 +3369,7 @@
           <w:p>
             <w:pPr>
               <w:rPr>
-                <w:rFonts w:ascii="Arial" w:hAnsi="Arial" w:cs="Arial"/>
+                <w:rFonts w:ascii="Articulate" w:hAnsi="Articulate" w:cs="Arial"/>
                 <w:sz w:val="24"/>
                 <w:szCs w:val="24"/>
               </w:rPr>
@@ -3383,7 +3389,7 @@
           <w:p>
             <w:pPr>
               <w:rPr>
-                <w:rFonts w:ascii="Arial" w:hAnsi="Arial" w:cs="Arial"/>
+                <w:rFonts w:ascii="Articulate" w:hAnsi="Articulate" w:cs="Arial"/>
                 <w:sz w:val="24"/>
                 <w:szCs w:val="24"/>
               </w:rPr>
@@ -3403,7 +3409,7 @@
           <w:p>
             <w:pPr>
               <w:rPr>
-                <w:rFonts w:ascii="Arial" w:hAnsi="Arial" w:cs="Arial"/>
+                <w:rFonts w:ascii="Articulate" w:hAnsi="Articulate" w:cs="Arial"/>
                 <w:sz w:val="24"/>
                 <w:szCs w:val="24"/>
               </w:rPr>
@@ -3423,7 +3429,7 @@
           <w:p>
             <w:pPr>
               <w:rPr>
-                <w:rFonts w:ascii="Arial" w:hAnsi="Arial" w:cs="Arial"/>
+                <w:rFonts w:ascii="Articulate" w:hAnsi="Articulate" w:cs="Arial"/>
                 <w:sz w:val="24"/>
                 <w:szCs w:val="24"/>
               </w:rPr>
@@ -3440,14 +3446,14 @@
           <w:p>
             <w:pPr>
               <w:rPr>
-                <w:rFonts w:ascii="Arial" w:hAnsi="Arial" w:cs="Arial"/>
-                <w:sz w:val="24"/>
-                <w:szCs w:val="24"/>
-              </w:rPr>
-            </w:pPr>
-            <w:r>
-              <w:rPr>
-                <w:rFonts w:ascii="Arial" w:hAnsi="Arial" w:cs="Arial"/>
+                <w:rFonts w:ascii="Articulate" w:hAnsi="Articulate" w:cs="Arial"/>
+                <w:sz w:val="24"/>
+                <w:szCs w:val="24"/>
+              </w:rPr>
+            </w:pPr>
+            <w:r>
+              <w:rPr>
+                <w:rFonts w:ascii="Articulate" w:hAnsi="Articulate" w:cs="Arial"/>
                 <w:sz w:val="24"/>
                 <w:szCs w:val="24"/>
               </w:rPr>
@@ -3465,7 +3471,7 @@
           <w:p>
             <w:pPr>
               <w:rPr>
-                <w:rFonts w:ascii="Arial" w:hAnsi="Arial" w:cs="Arial"/>
+                <w:rFonts w:ascii="Articulate" w:hAnsi="Articulate" w:cs="Arial"/>
                 <w:sz w:val="24"/>
                 <w:szCs w:val="24"/>
               </w:rPr>
@@ -3485,7 +3491,7 @@
           <w:p>
             <w:pPr>
               <w:rPr>
-                <w:rFonts w:ascii="Arial" w:hAnsi="Arial" w:cs="Arial"/>
+                <w:rFonts w:ascii="Articulate" w:hAnsi="Articulate" w:cs="Arial"/>
                 <w:sz w:val="24"/>
                 <w:szCs w:val="24"/>
               </w:rPr>
@@ -3505,7 +3511,7 @@
           <w:p>
             <w:pPr>
               <w:rPr>
-                <w:rFonts w:ascii="Arial" w:hAnsi="Arial" w:cs="Arial"/>
+                <w:rFonts w:ascii="Articulate" w:hAnsi="Articulate" w:cs="Arial"/>
                 <w:sz w:val="24"/>
                 <w:szCs w:val="24"/>
               </w:rPr>
@@ -3525,7 +3531,7 @@
           <w:p>
             <w:pPr>
               <w:rPr>
-                <w:rFonts w:ascii="Arial" w:hAnsi="Arial" w:cs="Arial"/>
+                <w:rFonts w:ascii="Articulate" w:hAnsi="Articulate" w:cs="Arial"/>
                 <w:sz w:val="24"/>
                 <w:szCs w:val="24"/>
               </w:rPr>
@@ -3542,14 +3548,14 @@
           <w:p>
             <w:pPr>
               <w:rPr>
-                <w:rFonts w:ascii="Arial" w:hAnsi="Arial" w:cs="Arial"/>
-                <w:sz w:val="24"/>
-                <w:szCs w:val="24"/>
-              </w:rPr>
-            </w:pPr>
-            <w:r>
-              <w:rPr>
-                <w:rFonts w:ascii="Arial" w:hAnsi="Arial" w:cs="Arial"/>
+                <w:rFonts w:ascii="Articulate" w:hAnsi="Articulate" w:cs="Arial"/>
+                <w:sz w:val="24"/>
+                <w:szCs w:val="24"/>
+              </w:rPr>
+            </w:pPr>
+            <w:r>
+              <w:rPr>
+                <w:rFonts w:ascii="Articulate" w:hAnsi="Articulate" w:cs="Arial"/>
                 <w:sz w:val="24"/>
                 <w:szCs w:val="24"/>
               </w:rPr>
@@ -3567,7 +3573,7 @@
           <w:p>
             <w:pPr>
               <w:rPr>
-                <w:rFonts w:ascii="Arial" w:hAnsi="Arial" w:cs="Arial"/>
+                <w:rFonts w:ascii="Articulate" w:hAnsi="Articulate" w:cs="Arial"/>
                 <w:sz w:val="24"/>
                 <w:szCs w:val="24"/>
               </w:rPr>
@@ -3587,7 +3593,7 @@
           <w:p>
             <w:pPr>
               <w:rPr>
-                <w:rFonts w:ascii="Arial" w:hAnsi="Arial" w:cs="Arial"/>
+                <w:rFonts w:ascii="Articulate" w:hAnsi="Articulate" w:cs="Arial"/>
                 <w:sz w:val="24"/>
                 <w:szCs w:val="24"/>
               </w:rPr>
@@ -3607,7 +3613,7 @@
           <w:p>
             <w:pPr>
               <w:rPr>
-                <w:rFonts w:ascii="Arial" w:hAnsi="Arial" w:cs="Arial"/>
+                <w:rFonts w:ascii="Articulate" w:hAnsi="Articulate" w:cs="Arial"/>
                 <w:sz w:val="24"/>
                 <w:szCs w:val="24"/>
               </w:rPr>
@@ -3627,7 +3633,7 @@
           <w:p>
             <w:pPr>
               <w:rPr>
-                <w:rFonts w:ascii="Arial" w:hAnsi="Arial" w:cs="Arial"/>
+                <w:rFonts w:ascii="Articulate" w:hAnsi="Articulate" w:cs="Arial"/>
                 <w:sz w:val="24"/>
                 <w:szCs w:val="24"/>
               </w:rPr>
@@ -3644,14 +3650,14 @@
           <w:p>
             <w:pPr>
               <w:rPr>
-                <w:rFonts w:ascii="Arial" w:hAnsi="Arial" w:cs="Arial"/>
-                <w:sz w:val="24"/>
-                <w:szCs w:val="24"/>
-              </w:rPr>
-            </w:pPr>
-            <w:r>
-              <w:rPr>
-                <w:rFonts w:ascii="Arial" w:hAnsi="Arial" w:cs="Arial"/>
+                <w:rFonts w:ascii="Articulate" w:hAnsi="Articulate" w:cs="Arial"/>
+                <w:sz w:val="24"/>
+                <w:szCs w:val="24"/>
+              </w:rPr>
+            </w:pPr>
+            <w:r>
+              <w:rPr>
+                <w:rFonts w:ascii="Articulate" w:hAnsi="Articulate" w:cs="Arial"/>
                 <w:sz w:val="24"/>
                 <w:szCs w:val="24"/>
               </w:rPr>
@@ -3669,7 +3675,7 @@
           <w:p>
             <w:pPr>
               <w:rPr>
-                <w:rFonts w:ascii="Arial" w:hAnsi="Arial" w:cs="Arial"/>
+                <w:rFonts w:ascii="Articulate" w:hAnsi="Articulate" w:cs="Arial"/>
                 <w:sz w:val="24"/>
                 <w:szCs w:val="24"/>
               </w:rPr>
@@ -3689,7 +3695,7 @@
           <w:p>
             <w:pPr>
               <w:rPr>
-                <w:rFonts w:ascii="Arial" w:hAnsi="Arial" w:cs="Arial"/>
+                <w:rFonts w:ascii="Articulate" w:hAnsi="Articulate" w:cs="Arial"/>
                 <w:sz w:val="24"/>
                 <w:szCs w:val="24"/>
               </w:rPr>
@@ -3709,7 +3715,7 @@
           <w:p>
             <w:pPr>
               <w:rPr>
-                <w:rFonts w:ascii="Arial" w:hAnsi="Arial" w:cs="Arial"/>
+                <w:rFonts w:ascii="Articulate" w:hAnsi="Articulate" w:cs="Arial"/>
                 <w:sz w:val="24"/>
                 <w:szCs w:val="24"/>
               </w:rPr>
@@ -3729,7 +3735,7 @@
           <w:p>
             <w:pPr>
               <w:rPr>
-                <w:rFonts w:ascii="Arial" w:hAnsi="Arial" w:cs="Arial"/>
+                <w:rFonts w:ascii="Articulate" w:hAnsi="Articulate" w:cs="Arial"/>
                 <w:sz w:val="24"/>
                 <w:szCs w:val="24"/>
               </w:rPr>
@@ -3746,14 +3752,14 @@
           <w:p>
             <w:pPr>
               <w:rPr>
-                <w:rFonts w:ascii="Arial" w:hAnsi="Arial" w:cs="Arial"/>
-                <w:sz w:val="24"/>
-                <w:szCs w:val="24"/>
-              </w:rPr>
-            </w:pPr>
-            <w:r>
-              <w:rPr>
-                <w:rFonts w:ascii="Arial" w:hAnsi="Arial" w:cs="Arial"/>
+                <w:rFonts w:ascii="Articulate" w:hAnsi="Articulate" w:cs="Arial"/>
+                <w:sz w:val="24"/>
+                <w:szCs w:val="24"/>
+              </w:rPr>
+            </w:pPr>
+            <w:r>
+              <w:rPr>
+                <w:rFonts w:ascii="Articulate" w:hAnsi="Articulate" w:cs="Arial"/>
                 <w:sz w:val="24"/>
                 <w:szCs w:val="24"/>
               </w:rPr>
@@ -3771,7 +3777,7 @@
           <w:p>
             <w:pPr>
               <w:rPr>
-                <w:rFonts w:ascii="Arial" w:hAnsi="Arial" w:cs="Arial"/>
+                <w:rFonts w:ascii="Articulate" w:hAnsi="Articulate" w:cs="Arial"/>
                 <w:sz w:val="24"/>
                 <w:szCs w:val="24"/>
               </w:rPr>
@@ -3791,7 +3797,7 @@
           <w:p>
             <w:pPr>
               <w:rPr>
-                <w:rFonts w:ascii="Arial" w:hAnsi="Arial" w:cs="Arial"/>
+                <w:rFonts w:ascii="Articulate" w:hAnsi="Articulate" w:cs="Arial"/>
                 <w:sz w:val="24"/>
                 <w:szCs w:val="24"/>
               </w:rPr>
@@ -3811,7 +3817,7 @@
           <w:p>
             <w:pPr>
               <w:rPr>
-                <w:rFonts w:ascii="Arial" w:hAnsi="Arial" w:cs="Arial"/>
+                <w:rFonts w:ascii="Articulate" w:hAnsi="Articulate" w:cs="Arial"/>
                 <w:sz w:val="24"/>
                 <w:szCs w:val="24"/>
               </w:rPr>
@@ -3831,7 +3837,7 @@
           <w:p>
             <w:pPr>
               <w:rPr>
-                <w:rFonts w:ascii="Arial" w:hAnsi="Arial" w:cs="Arial"/>
+                <w:rFonts w:ascii="Articulate" w:hAnsi="Articulate" w:cs="Arial"/>
                 <w:sz w:val="24"/>
                 <w:szCs w:val="24"/>
               </w:rPr>
@@ -3848,14 +3854,14 @@
           <w:p>
             <w:pPr>
               <w:rPr>
-                <w:rFonts w:ascii="Arial" w:hAnsi="Arial" w:cs="Arial"/>
-                <w:sz w:val="24"/>
-                <w:szCs w:val="24"/>
-              </w:rPr>
-            </w:pPr>
-            <w:r>
-              <w:rPr>
-                <w:rFonts w:ascii="Arial" w:hAnsi="Arial" w:cs="Arial"/>
+                <w:rFonts w:ascii="Articulate" w:hAnsi="Articulate" w:cs="Arial"/>
+                <w:sz w:val="24"/>
+                <w:szCs w:val="24"/>
+              </w:rPr>
+            </w:pPr>
+            <w:r>
+              <w:rPr>
+                <w:rFonts w:ascii="Articulate" w:hAnsi="Articulate" w:cs="Arial"/>
                 <w:sz w:val="24"/>
                 <w:szCs w:val="24"/>
               </w:rPr>
@@ -3873,7 +3879,7 @@
           <w:p>
             <w:pPr>
               <w:rPr>
-                <w:rFonts w:ascii="Arial" w:hAnsi="Arial" w:cs="Arial"/>
+                <w:rFonts w:ascii="Articulate" w:hAnsi="Articulate" w:cs="Arial"/>
                 <w:sz w:val="24"/>
                 <w:szCs w:val="24"/>
               </w:rPr>
@@ -3893,7 +3899,7 @@
           <w:p>
             <w:pPr>
               <w:rPr>
-                <w:rFonts w:ascii="Arial" w:hAnsi="Arial" w:cs="Arial"/>
+                <w:rFonts w:ascii="Articulate" w:hAnsi="Articulate" w:cs="Arial"/>
                 <w:sz w:val="24"/>
                 <w:szCs w:val="24"/>
               </w:rPr>
@@ -3913,7 +3919,7 @@
           <w:p>
             <w:pPr>
               <w:rPr>
-                <w:rFonts w:ascii="Arial" w:hAnsi="Arial" w:cs="Arial"/>
+                <w:rFonts w:ascii="Articulate" w:hAnsi="Articulate" w:cs="Arial"/>
                 <w:sz w:val="24"/>
                 <w:szCs w:val="24"/>
               </w:rPr>
@@ -3933,7 +3939,7 @@
           <w:p>
             <w:pPr>
               <w:rPr>
-                <w:rFonts w:ascii="Arial" w:hAnsi="Arial" w:cs="Arial"/>
+                <w:rFonts w:ascii="Articulate" w:hAnsi="Articulate" w:cs="Arial"/>
                 <w:sz w:val="24"/>
                 <w:szCs w:val="24"/>
               </w:rPr>
@@ -3942,7 +3948,13 @@
         </w:tc>
       </w:tr>
     </w:tbl>
-    <w:p/>
+    <w:p>
+      <w:pPr>
+        <w:rPr>
+          <w:rFonts w:ascii="Articulate" w:hAnsi="Articulate"/>
+        </w:rPr>
+      </w:pPr>
+    </w:p>
     <w:sectPr>
       <w:pgSz w:w="12240" w:h="15840"/>
       <w:pgMar w:top="1440" w:right="1440" w:bottom="1440" w:left="1440" w:header="720" w:footer="720" w:gutter="0"/>
@@ -4076,6 +4088,7 @@
     <w:lsdException w:name="HTML Sample" w:semiHidden="1" w:unhideWhenUsed="1"/>
     <w:lsdException w:name="HTML Typewriter" w:semiHidden="1" w:unhideWhenUsed="1"/>
     <w:lsdException w:name="HTML Variable" w:semiHidden="1" w:unhideWhenUsed="1"/>
+    <w:lsdException w:name="Normal Table" w:semiHidden="1" w:unhideWhenUsed="1"/>
     <w:lsdException w:name="annotation subject" w:semiHidden="1" w:unhideWhenUsed="1"/>
     <w:lsdException w:name="No List" w:semiHidden="1" w:unhideWhenUsed="1"/>
     <w:lsdException w:name="Outline List 1" w:semiHidden="1" w:unhideWhenUsed="1"/>
@@ -4121,9 +4134,11 @@
     <w:lsdException w:name="Table Subtle 1" w:semiHidden="1" w:unhideWhenUsed="1"/>
     <w:lsdException w:name="Table Subtle 2" w:semiHidden="1" w:unhideWhenUsed="1"/>
     <w:lsdException w:name="Table Web 1" w:semiHidden="1" w:unhideWhenUsed="1"/>
+    <w:lsdException w:name="Table Web 2" w:semiHidden="1" w:unhideWhenUsed="1"/>
     <w:lsdException w:name="Table Web 3" w:semiHidden="1" w:unhideWhenUsed="1"/>
     <w:lsdException w:name="Balloon Text" w:semiHidden="1" w:unhideWhenUsed="1"/>
     <w:lsdException w:name="Table Grid" w:uiPriority="39"/>
+    <w:lsdException w:name="Table Theme" w:semiHidden="1" w:unhideWhenUsed="1"/>
     <w:lsdException w:name="Placeholder Text" w:semiHidden="1"/>
     <w:lsdException w:name="No Spacing" w:uiPriority="1" w:qFormat="1"/>
     <w:lsdException w:name="Light Shading" w:uiPriority="60"/>

</xml_diff>